<commit_message>
Start 2nd version of writing
</commit_message>
<xml_diff>
--- a/Paper/FencingVis.docx
+++ b/Paper/FencingVis.docx
@@ -213,6 +213,222 @@
         <w:t>：控制窗口</w:t>
       </w:r>
     </w:p>
+    <w:p/>
+    <w:p>
+      <w:pPr>
+        <w:pStyle w:val="Text"/>
+      </w:pPr>
+      <w:r>
+        <w:rPr>
+          <w:rFonts w:hint="eastAsia"/>
+        </w:rPr>
+        <w:t>摘要</w:t>
+      </w:r>
+      <w:r>
+        <w:rPr>
+          <w:rFonts w:hint="eastAsia"/>
+        </w:rPr>
+        <w:t>：</w:t>
+      </w:r>
+    </w:p>
+    <w:p>
+      <w:pPr>
+        <w:pStyle w:val="Text"/>
+      </w:pPr>
+      <w:r>
+        <w:rPr>
+          <w:rFonts w:hint="eastAsia"/>
+        </w:rPr>
+        <w:t>背景</w:t>
+      </w:r>
+      <w:r>
+        <w:rPr>
+          <w:rFonts w:hint="eastAsia"/>
+        </w:rPr>
+        <w:t>：</w:t>
+      </w:r>
+    </w:p>
+    <w:p>
+      <w:pPr>
+        <w:pStyle w:val="Text"/>
+      </w:pPr>
+      <w:r>
+        <w:rPr>
+          <w:rFonts w:hint="eastAsia"/>
+        </w:rPr>
+        <w:t>击剑是一项非常依赖战术运用的运动。不同的剑手有不同的而技术特点，</w:t>
+      </w:r>
+      <w:r>
+        <w:rPr>
+          <w:rFonts w:hint="eastAsia"/>
+        </w:rPr>
+        <w:t>当整体技术实力相当的时候，</w:t>
+      </w:r>
+      <w:r>
+        <w:rPr>
+          <w:rFonts w:hint="eastAsia"/>
+        </w:rPr>
+        <w:t>合理的战术运用可以帮助运动员</w:t>
+      </w:r>
+      <w:r>
+        <w:rPr>
+          <w:rFonts w:hint="eastAsia"/>
+        </w:rPr>
+        <w:t>取得胜利。</w:t>
+      </w:r>
+      <w:r>
+        <w:rPr>
+          <w:rFonts w:hint="eastAsia"/>
+        </w:rPr>
+        <w:t>然而之前专门针对击剑战术的分析研究很少，且一般基于一些统计模型，很难发现未知的模式。</w:t>
+      </w:r>
+    </w:p>
+    <w:p>
+      <w:pPr>
+        <w:pStyle w:val="Text"/>
+      </w:pPr>
+      <w:r>
+        <w:rPr>
+          <w:rFonts w:hint="eastAsia"/>
+        </w:rPr>
+        <w:t>工作：</w:t>
+      </w:r>
+    </w:p>
+    <w:p>
+      <w:pPr>
+        <w:pStyle w:val="Text"/>
+      </w:pPr>
+      <w:r>
+        <w:rPr>
+          <w:rFonts w:hint="eastAsia"/>
+        </w:rPr>
+        <w:t>我们同击剑领域的专家深入合作，分析了击剑比赛中明确和还比较模糊的一些战术特点，总结了可以通过可视分析的方法来探索这些模糊问题的需求。</w:t>
+      </w:r>
+    </w:p>
+    <w:p>
+      <w:pPr>
+        <w:pStyle w:val="Text"/>
+      </w:pPr>
+      <w:r>
+        <w:rPr>
+          <w:rFonts w:hint="eastAsia"/>
+        </w:rPr>
+        <w:t>针对这些需求，我们设计开发了一个针对击剑数据的可视分析系统</w:t>
+      </w:r>
+      <w:proofErr w:type="spellStart"/>
+      <w:r>
+        <w:rPr>
+          <w:rFonts w:hint="eastAsia"/>
+        </w:rPr>
+        <w:t>FencingVIS</w:t>
+      </w:r>
+      <w:proofErr w:type="spellEnd"/>
+      <w:r>
+        <w:rPr>
+          <w:rFonts w:hint="eastAsia"/>
+        </w:rPr>
+        <w:t>。</w:t>
+      </w:r>
+    </w:p>
+    <w:p>
+      <w:pPr>
+        <w:pStyle w:val="Text"/>
+      </w:pPr>
+      <w:r>
+        <w:rPr>
+          <w:rFonts w:hint="eastAsia"/>
+        </w:rPr>
+        <w:t>我们的系统从不同的角度对击剑比赛进行展示，并提供了多种交互方式和视图关联来帮助分析人员探索击剑比赛背后的战术模式。</w:t>
+      </w:r>
+    </w:p>
+    <w:p>
+      <w:pPr>
+        <w:pStyle w:val="Text"/>
+      </w:pPr>
+      <w:r>
+        <w:rPr>
+          <w:rFonts w:hint="eastAsia"/>
+        </w:rPr>
+        <w:t>我们的系统还可以针对同一个剑手的</w:t>
+      </w:r>
+      <w:r>
+        <w:rPr>
+          <w:rFonts w:hint="eastAsia"/>
+        </w:rPr>
+        <w:t>多场</w:t>
+      </w:r>
+      <w:r>
+        <w:rPr>
+          <w:rFonts w:hint="eastAsia"/>
+        </w:rPr>
+        <w:t>比赛进行分析，发现这个剑手的技战术特点和风格的变化。</w:t>
+      </w:r>
+    </w:p>
+    <w:p>
+      <w:pPr>
+        <w:pStyle w:val="Text"/>
+      </w:pPr>
+      <w:r>
+        <w:rPr>
+          <w:rFonts w:hint="eastAsia"/>
+        </w:rPr>
+        <w:t>评估：</w:t>
+      </w:r>
+    </w:p>
+    <w:p>
+      <w:pPr>
+        <w:pStyle w:val="Text"/>
+      </w:pPr>
+      <w:r>
+        <w:rPr>
+          <w:rFonts w:hint="eastAsia"/>
+        </w:rPr>
+        <w:t>通过对实际比赛进行分析，以及对世界顶级剑手的针对性分析，我们的系统能能够很好的帮助分析人员发现比赛蕴含的比较隐蔽的战术模式，以及剑手的技战术特点。</w:t>
+      </w:r>
+    </w:p>
+    <w:p>
+      <w:pPr>
+        <w:pStyle w:val="Text"/>
+      </w:pPr>
+      <w:r>
+        <w:rPr>
+          <w:rFonts w:hint="eastAsia"/>
+        </w:rPr>
+        <w:t>同时，在使用的过程中我们发现，除了对专业比赛进行分析的能力之外，本系统对击剑数据完善的展示能力，也能用用于对于击剑初学者的课堂教学</w:t>
+      </w:r>
+      <w:proofErr w:type="gramStart"/>
+      <w:r>
+        <w:rPr>
+          <w:rFonts w:hint="eastAsia"/>
+        </w:rPr>
+        <w:t>教学</w:t>
+      </w:r>
+      <w:proofErr w:type="gramEnd"/>
+      <w:r>
+        <w:rPr>
+          <w:rFonts w:hint="eastAsia"/>
+        </w:rPr>
+        <w:t>，或中高级</w:t>
+      </w:r>
+      <w:r>
+        <w:rPr>
+          <w:rFonts w:hint="eastAsia"/>
+        </w:rPr>
+        <w:t>击剑爱好者和运动员的战术讲解。</w:t>
+      </w:r>
+    </w:p>
+    <w:p>
+      <w:pPr>
+        <w:widowControl/>
+        <w:jc w:val="left"/>
+        <w:rPr>
+          <w:szCs w:val="32"/>
+        </w:rPr>
+      </w:pPr>
+      <w:r>
+        <w:br w:type="page"/>
+      </w:r>
+    </w:p>
     <w:p>
       <w:pPr>
         <w:pStyle w:val="Heading1"/>
@@ -221,6 +437,7 @@
         <w:rPr>
           <w:rFonts w:hint="eastAsia"/>
         </w:rPr>
+        <w:lastRenderedPageBreak/>
         <w:t>引言</w:t>
       </w:r>
     </w:p>
@@ -232,191 +449,185 @@
         <w:rPr>
           <w:rFonts w:hint="eastAsia"/>
         </w:rPr>
-        <w:t>信息技术的发展使得体育运动中的数据被记录的越来越全面和细致，这催生了针对体育数据的可视化和可视分析的研究。</w:t>
-      </w:r>
-      <w:r>
-        <w:rPr>
-          <w:rFonts w:hint="eastAsia"/>
-        </w:rPr>
-        <w:t>体育数据的可视化和可视分析</w:t>
-      </w:r>
-      <w:r>
-        <w:rPr>
-          <w:rFonts w:hint="eastAsia"/>
-        </w:rPr>
-        <w:t>工作面向的群体非常广泛，</w:t>
-      </w:r>
-      <w:r>
-        <w:rPr>
-          <w:rFonts w:hint="eastAsia"/>
-        </w:rPr>
-        <w:t>主要</w:t>
-      </w:r>
-      <w:r>
-        <w:rPr>
-          <w:rFonts w:hint="eastAsia"/>
-        </w:rPr>
-        <w:t>可分为四类</w:t>
-      </w:r>
-      <w:r>
-        <w:rPr>
-          <w:rFonts w:hint="eastAsia"/>
-        </w:rPr>
-        <w:t>。</w:t>
-      </w:r>
-      <w:r>
-        <w:rPr>
-          <w:rFonts w:hint="eastAsia"/>
-        </w:rPr>
-        <w:t>针对一般体育爱好者的方法侧重于大数据的展示，让体育爱好者能够更直观、快捷的获取自己感兴趣的信息，以及</w:t>
-      </w:r>
-      <w:r>
-        <w:rPr>
-          <w:rFonts w:hint="eastAsia"/>
-        </w:rPr>
-        <w:t>提供</w:t>
-      </w:r>
-      <w:r>
-        <w:rPr>
-          <w:rFonts w:hint="eastAsia"/>
-        </w:rPr>
-        <w:t>一些简单的分析和预测结果。针对专业的运动员和教练团队的方法侧重于</w:t>
-      </w:r>
-      <w:r>
-        <w:rPr>
-          <w:rFonts w:hint="eastAsia"/>
-        </w:rPr>
-        <w:t>发掘数据背后的技战术特点，</w:t>
-      </w:r>
-      <w:r>
-        <w:rPr>
-          <w:rFonts w:hint="eastAsia"/>
-        </w:rPr>
-        <w:t>从而</w:t>
-      </w:r>
-      <w:r>
-        <w:rPr>
-          <w:rFonts w:hint="eastAsia"/>
-        </w:rPr>
-        <w:t>对训练和战术运用提供指导。</w:t>
-      </w:r>
-      <w:r>
-        <w:rPr>
-          <w:rFonts w:hint="eastAsia"/>
-        </w:rPr>
-        <w:t>还有一些工作</w:t>
-      </w:r>
-      <w:r>
-        <w:rPr>
-          <w:rFonts w:hint="eastAsia"/>
-        </w:rPr>
-        <w:t>针对相关的运动协会和运营商，往往需要分析更大规模的数据来为他们将来的运作提供战略指导。</w:t>
-      </w:r>
-      <w:r>
-        <w:rPr>
-          <w:rFonts w:hint="eastAsia"/>
-        </w:rPr>
-        <w:t>针对运动研究人员的设计需要结合生物力学、心理学等领域知识，辅助研究人员完成其相关的试验分析。</w:t>
-      </w:r>
-    </w:p>
-    <w:p>
-      <w:pPr>
-        <w:pStyle w:val="Text"/>
-      </w:pPr>
-      <w:r>
-        <w:rPr>
-          <w:rFonts w:hint="eastAsia"/>
-        </w:rPr>
-        <w:t>之前的</w:t>
-      </w:r>
-      <w:r>
-        <w:rPr>
-          <w:rFonts w:hint="eastAsia"/>
-        </w:rPr>
-        <w:t>针对击剑运动的数据分析和可视化工作</w:t>
-      </w:r>
-      <w:r>
-        <w:rPr>
-          <w:rFonts w:hint="eastAsia"/>
-        </w:rPr>
-        <w:t>比较少。</w:t>
-      </w:r>
-      <w:r>
-        <w:rPr>
-          <w:rFonts w:hint="eastAsia"/>
-        </w:rPr>
-        <w:t>虽然这项运动历史悠久，也一直在奥运会等重大赛制中占据一席之地，但其相对于其它运动，比较难以理解，因此吸引的群体较少。此外，击剑运动比赛时间</w:t>
-      </w:r>
-      <w:r>
-        <w:rPr>
-          <w:rFonts w:hint="eastAsia"/>
-        </w:rPr>
-        <w:t>短</w:t>
-      </w:r>
-      <w:r>
-        <w:rPr>
-          <w:rFonts w:hint="eastAsia"/>
-        </w:rPr>
-        <w:t>，节奏快，很多时候即使专业的击剑运动员和裁判也会产生不同的理解。因此对于这项运动，对于比赛的展示不仅针对普通爱好者，专业人员也存在这方面的需求，这在分析的需求上得到了统一。</w:t>
-      </w:r>
-      <w:r>
-        <w:rPr>
-          <w:rFonts w:hint="eastAsia"/>
-        </w:rPr>
-        <w:t>此外，</w:t>
-      </w:r>
-      <w:r>
-        <w:rPr>
-          <w:rFonts w:hint="eastAsia"/>
-        </w:rPr>
-        <w:t>击剑比赛的数据不具备天然的结构性，需要对其结构数据进行提取，而这一工作无论对于比赛的展示还是分析都是一项最基本的工作。</w:t>
-      </w:r>
-    </w:p>
-    <w:p>
-      <w:pPr>
-        <w:pStyle w:val="Text"/>
-      </w:pPr>
-      <w:r>
-        <w:rPr>
-          <w:rFonts w:hint="eastAsia"/>
-        </w:rPr>
-        <w:t>针对</w:t>
-      </w:r>
-      <w:r>
-        <w:rPr>
-          <w:rFonts w:hint="eastAsia"/>
-        </w:rPr>
-        <w:t>上述</w:t>
-      </w:r>
-      <w:r>
-        <w:rPr>
-          <w:rFonts w:hint="eastAsia"/>
-        </w:rPr>
-        <w:t>需求，我们设计一个可视分析系统</w:t>
-      </w:r>
-      <w:r>
-        <w:rPr>
-          <w:rFonts w:hint="eastAsia"/>
-        </w:rPr>
-        <w:t>。我们</w:t>
-      </w:r>
-      <w:r>
-        <w:rPr>
-          <w:rFonts w:hint="eastAsia"/>
-        </w:rPr>
-        <w:t>首先对击剑比赛的原始数据进行结构化提取</w:t>
-      </w:r>
-      <w:r>
-        <w:rPr>
-          <w:rFonts w:hint="eastAsia"/>
-        </w:rPr>
-        <w:t>。之后，我们</w:t>
-      </w:r>
-      <w:r>
-        <w:rPr>
-          <w:rFonts w:hint="eastAsia"/>
-        </w:rPr>
-        <w:t>从时间、空间、统计等不同的维度进行展示，并在此基础之上提供专业人士对于技战术分析的交互探索。我们的主要贡献：</w:t>
+        <w:t>引言部分的提纲：</w:t>
+      </w:r>
+    </w:p>
+    <w:p>
+      <w:pPr>
+        <w:pStyle w:val="Text"/>
+        <w:numPr>
+          <w:ilvl w:val="0"/>
+          <w:numId w:val="19"/>
+        </w:numPr>
+      </w:pPr>
+      <w:r>
+        <w:rPr>
+          <w:rFonts w:hint="eastAsia"/>
+        </w:rPr>
+        <w:t>击剑运动的发展，分析的需求</w:t>
+      </w:r>
+      <w:r>
+        <w:rPr>
+          <w:rFonts w:hint="eastAsia"/>
+        </w:rPr>
+        <w:t>，可视化的需求</w:t>
+      </w:r>
+    </w:p>
+    <w:p>
+      <w:pPr>
+        <w:pStyle w:val="Text"/>
+        <w:numPr>
+          <w:ilvl w:val="0"/>
+          <w:numId w:val="19"/>
+        </w:numPr>
+      </w:pPr>
+      <w:r>
+        <w:rPr>
+          <w:rFonts w:hint="eastAsia"/>
+        </w:rPr>
+        <w:t>之前的方法的问题。击剑数据的特殊性，他不像自行车这类数据是比较单纯的时序数据，可以直接作为序列来处理，也不像乒乓球网球一样有天然的结构信息。</w:t>
+      </w:r>
+    </w:p>
+    <w:p>
+      <w:pPr>
+        <w:pStyle w:val="Text"/>
+        <w:numPr>
+          <w:ilvl w:val="0"/>
+          <w:numId w:val="19"/>
+        </w:numPr>
+      </w:pPr>
+      <w:r>
+        <w:rPr>
+          <w:rFonts w:hint="eastAsia"/>
+        </w:rPr>
+        <w:t>主要贡献</w:t>
+      </w:r>
+    </w:p>
+    <w:p>
+      <w:pPr>
+        <w:pStyle w:val="Text"/>
+      </w:pPr>
+    </w:p>
+    <w:p>
+      <w:pPr>
+        <w:pStyle w:val="Text"/>
+        <w:rPr>
+          <w:rFonts w:hint="eastAsia"/>
+        </w:rPr>
+      </w:pPr>
+      <w:r>
+        <w:rPr>
+          <w:rFonts w:hint="eastAsia"/>
+        </w:rPr>
+        <w:t>击剑运动</w:t>
+      </w:r>
+      <w:r>
+        <w:rPr>
+          <w:rFonts w:hint="eastAsia"/>
+        </w:rPr>
+        <w:t>历史悠久且在现代奥林匹克运动中占据重要的地位，然而其吸引的群体一直比较有限。这一方面由于其对设备和场地有相对高的要求，更重要的原因是其学习的困难性。苦难性的原因来源于其不太容易理解。相对于乒乓球、网球等运动，击剑运动更加抽象。譬如上述球类运动中，一局比赛分为几场，一场比赛分为多个回合，一个回合可分为多拍击球，每次击球尤其不同的技法。而击剑比赛中，每个回合发生的事情</w:t>
+      </w:r>
+      <w:proofErr w:type="gramStart"/>
+      <w:r>
+        <w:rPr>
+          <w:rFonts w:hint="eastAsia"/>
+        </w:rPr>
+        <w:t>没法很</w:t>
+      </w:r>
+      <w:proofErr w:type="gramEnd"/>
+      <w:r>
+        <w:rPr>
+          <w:rFonts w:hint="eastAsia"/>
+        </w:rPr>
+        <w:t>清楚的描述出来，并且有些信息是不能直观的得到，譬如当前剑手的主动权归属。</w:t>
+      </w:r>
+      <w:r>
+        <w:rPr>
+          <w:rFonts w:hint="eastAsia"/>
+        </w:rPr>
+        <w:t>此外，击剑运动还是一项非常强调策略的运动，</w:t>
+      </w:r>
+      <w:r>
+        <w:rPr>
+          <w:rFonts w:hint="eastAsia"/>
+        </w:rPr>
+        <w:t>不同的剑手有不同的而技术特点，当整体技术实力相当的时候，合理的战术运用可以帮助运动员取得胜利。然而之前专门针对击剑战术的分析研究很少，且一般基于一些统计模型，很难发现未知的模式。</w:t>
+      </w:r>
+      <w:r>
+        <w:rPr>
+          <w:rFonts w:hint="eastAsia"/>
+        </w:rPr>
+        <w:t>这也和这项运动的抽象性有很大的关系。因此，需要借助可视化的方法，来帮助人更好的理解击剑比赛，并从中发现技战术特点，从而辅助训练和比赛的战术安排。</w:t>
+      </w:r>
+    </w:p>
+    <w:p>
+      <w:pPr>
+        <w:pStyle w:val="Text"/>
+      </w:pPr>
+      <w:r>
+        <w:rPr>
+          <w:rFonts w:hint="eastAsia"/>
+        </w:rPr>
+        <w:t>之前针对体育比赛数据的可视化方法很多，然而这些方法都很难直接应用于击剑数据。大多数的体育数据可视化方法针对足球、篮球等集体项目，他们的数据体现出的特性和击剑完全不同，固然无法应用于击剑数据。</w:t>
+      </w:r>
+      <w:r>
+        <w:rPr>
+          <w:rFonts w:hint="eastAsia"/>
+        </w:rPr>
+        <w:t>乒乓球、网球等运动也是单人运动，但这类运动回合制的特点导致其数据有清晰的层次结构，这是击剑数据所不具备的，因此其可视化的方法也无法直接应用于击剑数据。击剑比赛的数据体现为两个相互影响的时间序列，我们很自然的想到一些针对时间序列比较的可视化方法，譬如自行车运动。然而击剑数据的时序序列并没有自行车灯运动那么单纯。击剑数据的时序序列中蕴含了战术运用的特征，这些特征既不像乒乓球、网球那样可以显式的提取，有不像自行车这样可以从时序数据中用一些自动话的方法来提取。由于击剑数据的这种特性，上述方法都不能直接用于击剑数据。</w:t>
+      </w:r>
+    </w:p>
+    <w:p>
+      <w:pPr>
+        <w:pStyle w:val="Text"/>
+      </w:pPr>
+      <w:r>
+        <w:rPr>
+          <w:rFonts w:hint="eastAsia"/>
+        </w:rPr>
+        <w:t>基于这部分研究的空白，我们和击剑领域的专家展开深入的合作，分析击剑数据的特点和不同层面的需求，设计并开发了一个针对击剑比赛数据的交互可视化工具，来帮助</w:t>
+      </w:r>
+      <w:proofErr w:type="gramStart"/>
+      <w:r>
+        <w:rPr>
+          <w:rFonts w:hint="eastAsia"/>
+        </w:rPr>
+        <w:t>专家梦更好</w:t>
+      </w:r>
+      <w:proofErr w:type="gramEnd"/>
+      <w:r>
+        <w:rPr>
+          <w:rFonts w:hint="eastAsia"/>
+        </w:rPr>
+        <w:t>的分析运动员的战术运用和</w:t>
+      </w:r>
+      <w:proofErr w:type="gramStart"/>
+      <w:r>
+        <w:rPr>
+          <w:rFonts w:hint="eastAsia"/>
+        </w:rPr>
+        <w:t>技战术</w:t>
+      </w:r>
+      <w:proofErr w:type="gramEnd"/>
+      <w:r>
+        <w:rPr>
+          <w:rFonts w:hint="eastAsia"/>
+        </w:rPr>
+        <w:t>特点。</w:t>
+      </w:r>
+    </w:p>
+    <w:p>
+      <w:pPr>
+        <w:pStyle w:val="Text"/>
+        <w:rPr>
+          <w:rFonts w:hint="eastAsia"/>
+        </w:rPr>
+      </w:pPr>
+      <w:r>
+        <w:rPr>
+          <w:rFonts w:hint="eastAsia"/>
+        </w:rPr>
+        <w:t>我们的主要贡献：</w:t>
       </w:r>
     </w:p>
     <w:p>
@@ -431,25 +642,7 @@
         <w:rPr>
           <w:rFonts w:hint="eastAsia"/>
         </w:rPr>
-        <w:t>我们</w:t>
-      </w:r>
-      <w:r>
-        <w:rPr>
-          <w:rFonts w:hint="eastAsia"/>
-        </w:rPr>
-        <w:t>对击剑比赛数据进行结构化的</w:t>
-      </w:r>
-      <w:r>
-        <w:rPr>
-          <w:rFonts w:hint="eastAsia"/>
-        </w:rPr>
-        <w:t>定义，并提供从原始数据到结构化数据的转换</w:t>
-      </w:r>
-      <w:r>
-        <w:rPr>
-          <w:rFonts w:hint="eastAsia"/>
-        </w:rPr>
-        <w:t>。</w:t>
+        <w:t>我们对击剑比赛数据进行结构化的定义，并提供从原始数据到结构化数据的转换。</w:t>
       </w:r>
     </w:p>
     <w:p>
@@ -464,13 +657,7 @@
         <w:rPr>
           <w:rFonts w:hint="eastAsia"/>
         </w:rPr>
-        <w:t>我们</w:t>
-      </w:r>
-      <w:r>
-        <w:rPr>
-          <w:rFonts w:hint="eastAsia"/>
-        </w:rPr>
-        <w:t>设计多种不同的视图对转换来的结构化数据进行全方位多角度的展示</w:t>
+        <w:t>我们设计多种不同的视图对转换来的结构化数据进行全方位多角度的展示</w:t>
       </w:r>
     </w:p>
     <w:p>
@@ -485,25 +672,7 @@
         <w:rPr>
           <w:rFonts w:hint="eastAsia"/>
         </w:rPr>
-        <w:t>我们</w:t>
-      </w:r>
-      <w:r>
-        <w:rPr>
-          <w:rFonts w:hint="eastAsia"/>
-        </w:rPr>
-        <w:t>通过提供一系列的交互方法和视图关联来帮助专业人士探索发现比赛中的技战术问题，更好的</w:t>
-      </w:r>
-      <w:r>
-        <w:rPr>
-          <w:rFonts w:hint="eastAsia"/>
-        </w:rPr>
-        <w:t>制定</w:t>
-      </w:r>
-      <w:r>
-        <w:rPr>
-          <w:rFonts w:hint="eastAsia"/>
-        </w:rPr>
-        <w:t>训练计划和安排比赛策略</w:t>
+        <w:t>我们通过提供一系列的交互方法和视图关联来帮助专业人士探索发现比赛中的技战术问题，更好的制定训练计划和安排比赛策略</w:t>
       </w:r>
     </w:p>
     <w:p>
@@ -518,455 +687,787 @@
         <w:rPr>
           <w:rFonts w:hint="eastAsia"/>
         </w:rPr>
+        <w:t>我们向专门从事击剑运动的运动员和教练员进行用户分析，以及对国际大赛进行案例分析，结果验证了我们的系统能够帮助他们得到新的信息。</w:t>
+      </w:r>
+    </w:p>
+    <w:p>
+      <w:pPr>
+        <w:pStyle w:val="Text"/>
+        <w:rPr>
+          <w:rFonts w:hint="eastAsia"/>
+        </w:rPr>
+      </w:pPr>
+      <w:bookmarkStart w:id="0" w:name="_GoBack"/>
+      <w:bookmarkEnd w:id="0"/>
+    </w:p>
+    <w:p>
+      <w:pPr>
+        <w:pStyle w:val="Text"/>
+      </w:pPr>
+      <w:r>
+        <w:rPr>
+          <w:rFonts w:hint="eastAsia"/>
+        </w:rPr>
+        <w:t>信息技术的发展使得体育运动中的数据被记录的越来越全面和细致，这催生了针对体育数据的可视化和可视分析的研究。</w:t>
+      </w:r>
+      <w:r>
+        <w:rPr>
+          <w:rFonts w:hint="eastAsia"/>
+        </w:rPr>
+        <w:t>体育数据的可视化和可视分析</w:t>
+      </w:r>
+      <w:r>
+        <w:rPr>
+          <w:rFonts w:hint="eastAsia"/>
+        </w:rPr>
+        <w:t>工作面向的群体非常广泛，</w:t>
+      </w:r>
+      <w:r>
+        <w:rPr>
+          <w:rFonts w:hint="eastAsia"/>
+        </w:rPr>
+        <w:t>主要</w:t>
+      </w:r>
+      <w:r>
+        <w:rPr>
+          <w:rFonts w:hint="eastAsia"/>
+        </w:rPr>
+        <w:t>可分为四类</w:t>
+      </w:r>
+      <w:r>
+        <w:rPr>
+          <w:rFonts w:hint="eastAsia"/>
+        </w:rPr>
+        <w:t>。</w:t>
+      </w:r>
+      <w:r>
+        <w:rPr>
+          <w:rFonts w:hint="eastAsia"/>
+        </w:rPr>
+        <w:t>针对一般体育爱好者的方法侧重于大数据的展示，让体育爱好者能够更直观、快捷的获取自己感兴趣的信息，以及</w:t>
+      </w:r>
+      <w:r>
+        <w:rPr>
+          <w:rFonts w:hint="eastAsia"/>
+        </w:rPr>
+        <w:t>提供</w:t>
+      </w:r>
+      <w:r>
+        <w:rPr>
+          <w:rFonts w:hint="eastAsia"/>
+        </w:rPr>
+        <w:t>一些简单的分析和预测结果。针对专业的运动员和教练团队的方法侧重于</w:t>
+      </w:r>
+      <w:r>
+        <w:rPr>
+          <w:rFonts w:hint="eastAsia"/>
+        </w:rPr>
+        <w:t>发掘数据背后的技战术特点，</w:t>
+      </w:r>
+      <w:r>
+        <w:rPr>
+          <w:rFonts w:hint="eastAsia"/>
+        </w:rPr>
+        <w:t>从而</w:t>
+      </w:r>
+      <w:r>
+        <w:rPr>
+          <w:rFonts w:hint="eastAsia"/>
+        </w:rPr>
+        <w:t>对训练和战术运用提供指导。</w:t>
+      </w:r>
+      <w:r>
+        <w:rPr>
+          <w:rFonts w:hint="eastAsia"/>
+        </w:rPr>
+        <w:lastRenderedPageBreak/>
+        <w:t>还有一些工作</w:t>
+      </w:r>
+      <w:r>
+        <w:rPr>
+          <w:rFonts w:hint="eastAsia"/>
+        </w:rPr>
+        <w:t>针对相关的运动协会和运营商，往往需要分析更大规模的数据来为他们将来的运作提供战略指导。</w:t>
+      </w:r>
+      <w:r>
+        <w:rPr>
+          <w:rFonts w:hint="eastAsia"/>
+        </w:rPr>
+        <w:t>运动研究人员</w:t>
+      </w:r>
+      <w:r>
+        <w:rPr>
+          <w:rFonts w:hint="eastAsia"/>
+        </w:rPr>
+        <w:t>则更加关注</w:t>
+      </w:r>
+      <w:r>
+        <w:rPr>
+          <w:rFonts w:hint="eastAsia"/>
+        </w:rPr>
+        <w:t>生物力学、心理学等领域</w:t>
+      </w:r>
+      <w:r>
+        <w:rPr>
+          <w:rFonts w:hint="eastAsia"/>
+        </w:rPr>
+        <w:t>的内容，针对他们的可视化设计目的在于帮助他们</w:t>
+      </w:r>
+      <w:r>
+        <w:rPr>
+          <w:rFonts w:hint="eastAsia"/>
+        </w:rPr>
+        <w:t>完成相关的试验分析。</w:t>
+      </w:r>
+    </w:p>
+    <w:p>
+      <w:pPr>
+        <w:pStyle w:val="Text"/>
+      </w:pPr>
+      <w:r>
+        <w:rPr>
+          <w:rFonts w:hint="eastAsia"/>
+        </w:rPr>
+        <w:t>之前的</w:t>
+      </w:r>
+      <w:r>
+        <w:rPr>
+          <w:rFonts w:hint="eastAsia"/>
+        </w:rPr>
+        <w:t>针对击剑运动的数据分析和可视化工作</w:t>
+      </w:r>
+      <w:r>
+        <w:rPr>
+          <w:rFonts w:hint="eastAsia"/>
+        </w:rPr>
+        <w:t>比较少。</w:t>
+      </w:r>
+      <w:r>
+        <w:rPr>
+          <w:rFonts w:hint="eastAsia"/>
+        </w:rPr>
+        <w:t>虽然这项运动历史悠久，也一直在奥运会等重大赛制中占据一席之地，但其相对于其它运动，比较难以理解，因此吸引的群体较少。此外，击剑运动比赛时间</w:t>
+      </w:r>
+      <w:r>
+        <w:rPr>
+          <w:rFonts w:hint="eastAsia"/>
+        </w:rPr>
+        <w:t>短</w:t>
+      </w:r>
+      <w:r>
+        <w:rPr>
+          <w:rFonts w:hint="eastAsia"/>
+        </w:rPr>
+        <w:t>，节奏快，很多时候即使专业的击剑运动员和裁判也会产生不同的理解。因此对于这项运动，对于比赛的展示不仅针对普通爱好者，专业人员也存在这方面的需求，这在分析的需求上得到了统一。</w:t>
+      </w:r>
+      <w:r>
+        <w:rPr>
+          <w:rFonts w:hint="eastAsia"/>
+        </w:rPr>
+        <w:t>此外，</w:t>
+      </w:r>
+      <w:r>
+        <w:rPr>
+          <w:rFonts w:hint="eastAsia"/>
+        </w:rPr>
+        <w:t>击剑比赛的数据不具备天然的结构性，需要对其结构数据进行提取，而这一工作无论对于比赛的展示还是分析都是一项最基本的工作。</w:t>
+      </w:r>
+    </w:p>
+    <w:p>
+      <w:pPr>
+        <w:pStyle w:val="Text"/>
+      </w:pPr>
+      <w:r>
+        <w:rPr>
+          <w:rFonts w:hint="eastAsia"/>
+        </w:rPr>
+        <w:t>针对</w:t>
+      </w:r>
+      <w:r>
+        <w:rPr>
+          <w:rFonts w:hint="eastAsia"/>
+        </w:rPr>
+        <w:t>上述</w:t>
+      </w:r>
+      <w:r>
+        <w:rPr>
+          <w:rFonts w:hint="eastAsia"/>
+        </w:rPr>
+        <w:t>需求，我们设计一个可视分析系统</w:t>
+      </w:r>
+      <w:r>
+        <w:rPr>
+          <w:rFonts w:hint="eastAsia"/>
+        </w:rPr>
+        <w:t>。我们</w:t>
+      </w:r>
+      <w:r>
+        <w:rPr>
+          <w:rFonts w:hint="eastAsia"/>
+        </w:rPr>
+        <w:t>首先对击剑比赛的原始数据进行结构化提取</w:t>
+      </w:r>
+      <w:r>
+        <w:rPr>
+          <w:rFonts w:hint="eastAsia"/>
+        </w:rPr>
+        <w:t>。之后，我们</w:t>
+      </w:r>
+      <w:r>
+        <w:rPr>
+          <w:rFonts w:hint="eastAsia"/>
+        </w:rPr>
+        <w:t>从时间、空间、统计等不同的维度进行展示，并在此基础之上提供专业人士对于技战术分析的交互探索。我们的主要贡献：</w:t>
+      </w:r>
+    </w:p>
+    <w:p>
+      <w:pPr>
+        <w:pStyle w:val="Text"/>
+        <w:numPr>
+          <w:ilvl w:val="0"/>
+          <w:numId w:val="10"/>
+        </w:numPr>
+      </w:pPr>
+      <w:r>
+        <w:rPr>
+          <w:rFonts w:hint="eastAsia"/>
+        </w:rPr>
         <w:t>我们</w:t>
       </w:r>
       <w:r>
         <w:rPr>
           <w:rFonts w:hint="eastAsia"/>
         </w:rPr>
+        <w:t>对击剑比赛数据进行结构化的</w:t>
+      </w:r>
+      <w:r>
+        <w:rPr>
+          <w:rFonts w:hint="eastAsia"/>
+        </w:rPr>
+        <w:t>定义，并提供从原始数据到结构化数据的转换</w:t>
+      </w:r>
+      <w:r>
+        <w:rPr>
+          <w:rFonts w:hint="eastAsia"/>
+        </w:rPr>
+        <w:t>。</w:t>
+      </w:r>
+    </w:p>
+    <w:p>
+      <w:pPr>
+        <w:pStyle w:val="Text"/>
+        <w:numPr>
+          <w:ilvl w:val="0"/>
+          <w:numId w:val="10"/>
+        </w:numPr>
+      </w:pPr>
+      <w:r>
+        <w:rPr>
+          <w:rFonts w:hint="eastAsia"/>
+        </w:rPr>
+        <w:t>我们</w:t>
+      </w:r>
+      <w:r>
+        <w:rPr>
+          <w:rFonts w:hint="eastAsia"/>
+        </w:rPr>
+        <w:t>设计多种不同的视图对转换来的结构化数据进行全方位多角度的展示</w:t>
+      </w:r>
+    </w:p>
+    <w:p>
+      <w:pPr>
+        <w:pStyle w:val="Text"/>
+        <w:numPr>
+          <w:ilvl w:val="0"/>
+          <w:numId w:val="10"/>
+        </w:numPr>
+      </w:pPr>
+      <w:r>
+        <w:rPr>
+          <w:rFonts w:hint="eastAsia"/>
+        </w:rPr>
+        <w:t>我们</w:t>
+      </w:r>
+      <w:r>
+        <w:rPr>
+          <w:rFonts w:hint="eastAsia"/>
+        </w:rPr>
+        <w:t>通过提供一系列的交互方法和视图关联来帮助专业人士探索发现比赛中的技战术问题，更好的</w:t>
+      </w:r>
+      <w:r>
+        <w:rPr>
+          <w:rFonts w:hint="eastAsia"/>
+        </w:rPr>
+        <w:t>制定</w:t>
+      </w:r>
+      <w:r>
+        <w:rPr>
+          <w:rFonts w:hint="eastAsia"/>
+        </w:rPr>
+        <w:t>训练计划和安排比赛策略</w:t>
+      </w:r>
+    </w:p>
+    <w:p>
+      <w:pPr>
+        <w:pStyle w:val="Text"/>
+        <w:numPr>
+          <w:ilvl w:val="0"/>
+          <w:numId w:val="10"/>
+        </w:numPr>
+      </w:pPr>
+      <w:r>
+        <w:rPr>
+          <w:rFonts w:hint="eastAsia"/>
+        </w:rPr>
+        <w:t>我们</w:t>
+      </w:r>
+      <w:r>
+        <w:rPr>
+          <w:rFonts w:hint="eastAsia"/>
+        </w:rPr>
         <w:t>向</w:t>
       </w:r>
       <w:r>
         <w:rPr>
           <w:rFonts w:hint="eastAsia"/>
         </w:rPr>
-        <w:t>专门从事击剑运动的运动员和教练员进行用户分析，以及对国际大赛进行案</w:t>
+        <w:t>专门从事击剑运动的运动员和教练员进行用户分析，以及对国际大赛进行案例分析，结果验证了我们的系统能够帮助他们得到新的信息。</w:t>
+      </w:r>
+    </w:p>
+    <w:p>
+      <w:pPr>
+        <w:pStyle w:val="Heading1"/>
+      </w:pPr>
+      <w:r>
+        <w:rPr>
+          <w:rFonts w:hint="eastAsia"/>
+        </w:rPr>
+        <w:t>相关工作</w:t>
+      </w:r>
+    </w:p>
+    <w:p>
+      <w:pPr>
+        <w:pStyle w:val="Text"/>
+      </w:pPr>
+      <w:r>
+        <w:rPr>
+          <w:rFonts w:hint="eastAsia"/>
+        </w:rPr>
+        <w:t>我们的工作主要和击剑数据的分析以及体育数据可视化和可视分析相关，因此我们</w:t>
+      </w:r>
+      <w:r>
+        <w:rPr>
+          <w:rFonts w:hint="eastAsia"/>
+        </w:rPr>
+        <w:t>首先介绍这两个领域的</w:t>
+      </w:r>
+      <w:r>
+        <w:rPr>
+          <w:rFonts w:hint="eastAsia"/>
+        </w:rPr>
+        <w:t>相关工作。</w:t>
+      </w:r>
+    </w:p>
+    <w:p>
+      <w:pPr>
+        <w:pStyle w:val="Heading2"/>
+      </w:pPr>
+      <w:r>
+        <w:rPr>
+          <w:rFonts w:hint="eastAsia"/>
+        </w:rPr>
+        <w:t>针对击剑的研究和数据分析</w:t>
+      </w:r>
+    </w:p>
+    <w:p>
+      <w:pPr>
+        <w:pStyle w:val="Text"/>
+      </w:pPr>
+      <w:r>
+        <w:rPr>
+          <w:rFonts w:hint="eastAsia"/>
+        </w:rPr>
+        <w:t>现有的针对击剑的数据分析主要集中在生物力学范畴</w:t>
+      </w:r>
+      <w:r>
+        <w:rPr>
+          <w:rFonts w:hint="eastAsia"/>
+        </w:rPr>
+        <w:t>，通过对比赛数据的分析来</w:t>
+      </w:r>
+      <w:proofErr w:type="gramStart"/>
+      <w:r>
+        <w:rPr>
+          <w:rFonts w:hint="eastAsia"/>
+        </w:rPr>
+        <w:t>发优秀</w:t>
+      </w:r>
+      <w:proofErr w:type="gramEnd"/>
+      <w:r>
+        <w:rPr>
+          <w:rFonts w:hint="eastAsia"/>
+        </w:rPr>
+        <w:t>击剑运动员和初学者的差异，</w:t>
+      </w:r>
+      <w:r>
+        <w:rPr>
+          <w:rFonts w:hint="eastAsia"/>
+        </w:rPr>
+        <w:t>从而</w:t>
+      </w:r>
+      <w:r>
+        <w:rPr>
+          <w:rFonts w:hint="eastAsia"/>
+        </w:rPr>
+        <w:t>明确训练的关注点</w:t>
+      </w:r>
+      <w:r>
+        <w:rPr>
+          <w:rFonts w:hint="eastAsia"/>
+        </w:rPr>
+        <w:t>{</w:t>
+      </w:r>
+      <w:r>
+        <w:t xml:space="preserve"> chen2017biomechanics</w:t>
+      </w:r>
+      <w:r>
+        <w:rPr>
+          <w:rFonts w:hint="eastAsia"/>
+        </w:rPr>
+        <w:t>}</w:t>
+      </w:r>
+      <w:r>
+        <w:rPr>
+          <w:rFonts w:hint="eastAsia"/>
+        </w:rPr>
+        <w:t>，但这都完全从技术层面出发</w:t>
+      </w:r>
+      <w:r>
+        <w:rPr>
+          <w:rFonts w:hint="eastAsia"/>
+        </w:rPr>
+        <w:t>，并没有考虑战术能力的提高</w:t>
+      </w:r>
+      <w:r>
+        <w:rPr>
+          <w:rFonts w:hint="eastAsia"/>
+        </w:rPr>
+        <w:t>。</w:t>
+      </w:r>
+      <w:r>
+        <w:rPr>
+          <w:rFonts w:hint="eastAsia"/>
+        </w:rPr>
+        <w:t>之前也有研究</w:t>
+      </w:r>
+      <w:r>
+        <w:rPr>
+          <w:rFonts w:hint="eastAsia"/>
+        </w:rPr>
+        <w:t>使用统计方法对击剑比赛的数据进行时序分析</w:t>
+      </w:r>
+      <w:r>
+        <w:rPr>
+          <w:rFonts w:hint="eastAsia"/>
+        </w:rPr>
+        <w:t>{</w:t>
+      </w:r>
+      <w:r>
+        <w:t xml:space="preserve"> tarrago2016complementary</w:t>
+      </w:r>
+      <w:r>
+        <w:rPr>
+          <w:rFonts w:hint="eastAsia"/>
+        </w:rPr>
+        <w:t>}</w:t>
+      </w:r>
+      <w:r>
+        <w:rPr>
+          <w:rFonts w:hint="eastAsia"/>
+        </w:rPr>
+        <w:t>，这些研究</w:t>
+      </w:r>
+      <w:r>
+        <w:rPr>
+          <w:rFonts w:hint="eastAsia"/>
+        </w:rPr>
+        <w:t>使用</w:t>
+      </w:r>
+      <w:r>
+        <w:rPr>
+          <w:rFonts w:hint="eastAsia"/>
+        </w:rPr>
+        <w:t>已有的经验模型来收集数据，把比赛过程总结为已知的</w:t>
+      </w:r>
+      <w:r>
+        <w:rPr>
+          <w:rFonts w:hint="eastAsia"/>
+        </w:rPr>
+        <w:t>几种</w:t>
+      </w:r>
+      <w:r>
+        <w:rPr>
+          <w:rFonts w:hint="eastAsia"/>
+        </w:rPr>
+        <w:t>模式</w:t>
+      </w:r>
+      <w:r>
+        <w:rPr>
+          <w:rFonts w:hint="eastAsia"/>
+        </w:rPr>
+        <w:t>的组合</w:t>
+      </w:r>
+      <w:r>
+        <w:rPr>
+          <w:rFonts w:hint="eastAsia"/>
+        </w:rPr>
+        <w:t>{</w:t>
+      </w:r>
+      <w:r>
+        <w:t>tarrago2015analisis</w:t>
+      </w:r>
+      <w:r>
+        <w:rPr>
+          <w:rFonts w:hint="eastAsia"/>
+        </w:rPr>
+        <w:t>}</w:t>
+      </w:r>
+      <w:r>
+        <w:rPr>
+          <w:rFonts w:hint="eastAsia"/>
+        </w:rPr>
+        <w:t>。</w:t>
+      </w:r>
+      <w:r>
+        <w:rPr>
+          <w:rFonts w:hint="eastAsia"/>
+        </w:rPr>
+        <w:t>我们借鉴了这种</w:t>
+      </w:r>
+      <w:r>
+        <w:rPr>
+          <w:rFonts w:hint="eastAsia"/>
+        </w:rPr>
+        <w:t>对</w:t>
+      </w:r>
+      <w:r>
+        <w:rPr>
+          <w:rFonts w:hint="eastAsia"/>
+        </w:rPr>
+        <w:t>比赛</w:t>
+      </w:r>
+      <w:r>
+        <w:rPr>
+          <w:rFonts w:hint="eastAsia"/>
+        </w:rPr>
+        <w:t>的描述方式</w:t>
+      </w:r>
+      <w:r>
+        <w:rPr>
+          <w:rFonts w:hint="eastAsia"/>
+        </w:rPr>
+        <w:t>，但数据的记录层面我们选择</w:t>
+      </w:r>
+      <w:r>
+        <w:rPr>
+          <w:rFonts w:hint="eastAsia"/>
+        </w:rPr>
+        <w:t>记录最原始的数据</w:t>
+      </w:r>
+      <w:r>
+        <w:rPr>
+          <w:rFonts w:hint="eastAsia"/>
+        </w:rPr>
+        <w:t>，譬如脚步的移动和手的动作</w:t>
+      </w:r>
+      <w:r>
+        <w:rPr>
+          <w:rFonts w:hint="eastAsia"/>
+        </w:rPr>
+        <w:t>。这样做可以</w:t>
+      </w:r>
+      <w:r>
+        <w:rPr>
+          <w:rFonts w:hint="eastAsia"/>
+        </w:rPr>
+        <w:t>减少数据采集过程中引入领域知识造成的代价和信息损失</w:t>
+      </w:r>
+      <w:r>
+        <w:rPr>
+          <w:rFonts w:hint="eastAsia"/>
+        </w:rPr>
+        <w:t>。我们把数据抽象的工作放在</w:t>
+      </w:r>
+      <w:r>
+        <w:rPr>
+          <w:rFonts w:hint="eastAsia"/>
+        </w:rPr>
+        <w:t>后续的分析过程中，</w:t>
+      </w:r>
+      <w:r>
+        <w:rPr>
+          <w:rFonts w:hint="eastAsia"/>
+        </w:rPr>
+        <w:t>这样做</w:t>
+      </w:r>
+      <w:r>
+        <w:rPr>
+          <w:rFonts w:hint="eastAsia"/>
+        </w:rPr>
+        <w:t>会带来多种收益。首先，不同剑种的行为模式是有区别的，但在</w:t>
+      </w:r>
+      <w:proofErr w:type="gramStart"/>
+      <w:r>
+        <w:rPr>
+          <w:rFonts w:hint="eastAsia"/>
+        </w:rPr>
+        <w:t>最</w:t>
+      </w:r>
+      <w:proofErr w:type="gramEnd"/>
+      <w:r>
+        <w:rPr>
+          <w:rFonts w:hint="eastAsia"/>
+        </w:rPr>
+        <w:t>基础的层面上都是手脚的各种动作，我们可以用统一的格式来记录数据，而在处理的逻辑中对其进行区分。此外，如</w:t>
+      </w:r>
+      <w:r>
+        <w:rPr>
+          <w:rFonts w:hint="eastAsia"/>
+        </w:rPr>
+        <w:t>果将来这些</w:t>
+      </w:r>
+      <w:r>
+        <w:rPr>
+          <w:rFonts w:hint="eastAsia"/>
+        </w:rPr>
+        <w:t>经验模型一旦发生了</w:t>
+      </w:r>
+      <w:r>
+        <w:rPr>
+          <w:rFonts w:hint="eastAsia"/>
+        </w:rPr>
+        <w:t>变化，</w:t>
+      </w:r>
+      <w:r>
+        <w:rPr>
+          <w:rFonts w:hint="eastAsia"/>
+        </w:rPr>
+        <w:t>我们</w:t>
+      </w:r>
+      <w:r>
+        <w:rPr>
+          <w:rFonts w:hint="eastAsia"/>
+        </w:rPr>
+        <w:t>修改系统的逻辑</w:t>
+      </w:r>
+      <w:r>
+        <w:rPr>
+          <w:rFonts w:hint="eastAsia"/>
+        </w:rPr>
+        <w:t>即可</w:t>
+      </w:r>
+      <w:r>
+        <w:rPr>
+          <w:rFonts w:hint="eastAsia"/>
+        </w:rPr>
+        <w:t>，而不需要重新采集数据。</w:t>
+      </w:r>
+    </w:p>
+    <w:p>
+      <w:pPr>
+        <w:pStyle w:val="Heading2"/>
+      </w:pPr>
+      <w:r>
+        <w:rPr>
+          <w:rFonts w:hint="eastAsia"/>
+        </w:rPr>
+        <w:t>体育数据可视化和可视分析</w:t>
+      </w:r>
+    </w:p>
+    <w:p>
+      <w:pPr>
+        <w:pStyle w:val="Text"/>
+      </w:pPr>
+      <w:r>
+        <w:rPr>
+          <w:rFonts w:hint="eastAsia"/>
+        </w:rPr>
+        <w:t>体育数据的可视化和可视分析工作近二十年来得到了蓬勃的发展，但依旧存在很多机遇与挑战。</w:t>
+      </w:r>
+      <w:r>
+        <w:t>{</w:t>
+      </w:r>
+      <w:r>
+        <w:t>basole2016sports</w:t>
+      </w:r>
+      <w:r>
+        <w:t>}</w:t>
+      </w:r>
+      <w:r>
+        <w:rPr>
+          <w:rFonts w:hint="eastAsia"/>
+        </w:rPr>
+        <w:t>总结了体育数据可视化的两个主要困难</w:t>
+      </w:r>
+      <w:r>
+        <w:rPr>
+          <w:rFonts w:hint="eastAsia"/>
+        </w:rPr>
+        <w:t>。除了</w:t>
+      </w:r>
+      <w:r>
+        <w:rPr>
+          <w:rFonts w:hint="eastAsia"/>
+        </w:rPr>
+        <w:t>据的复杂性</w:t>
+      </w:r>
+      <w:r>
+        <w:rPr>
+          <w:rFonts w:hint="eastAsia"/>
+        </w:rPr>
+        <w:t>之外，体育数据可视化面临的主要困境是</w:t>
+      </w:r>
+      <w:r>
+        <w:rPr>
+          <w:rFonts w:hint="eastAsia"/>
+        </w:rPr>
+        <w:t>面向的用户范围广，且不同的用户需求差异较大。之前的工作往往针对某一类特定用户的需求。有的针对一般体育爱好者，有的针对专业的运动员和教练团队，有的针对相关的体育机构和运营商，有的针对心理和生理相关的研究人员。</w:t>
+      </w:r>
+    </w:p>
+    <w:p>
+      <w:pPr>
+        <w:pStyle w:val="Text"/>
+      </w:pPr>
+      <w:r>
+        <w:rPr>
+          <w:rFonts w:hint="eastAsia"/>
+        </w:rPr>
+        <w:t>从分析的数据范围上，</w:t>
+      </w:r>
+      <w:r>
+        <w:rPr>
+          <w:rFonts w:hint="eastAsia"/>
+        </w:rPr>
+        <w:t>体育数据的可视化工作</w:t>
+      </w:r>
+      <w:r>
+        <w:rPr>
+          <w:rFonts w:hint="eastAsia"/>
+        </w:rPr>
+        <w:t>也可以分类四类。</w:t>
+      </w:r>
+      <w:r>
+        <w:rPr>
+          <w:rFonts w:hint="eastAsia"/>
+        </w:rPr>
+        <w:t>第一类针对一次完整的</w:t>
       </w:r>
       <w:r>
         <w:rPr>
           <w:rFonts w:hint="eastAsia"/>
         </w:rPr>
         <w:lastRenderedPageBreak/>
-        <w:t>例分析，结果验证了我们的系统能够帮助他们得到新的信息。</w:t>
-      </w:r>
-    </w:p>
-    <w:p>
-      <w:pPr>
-        <w:pStyle w:val="Heading1"/>
-      </w:pPr>
-      <w:r>
-        <w:rPr>
-          <w:rFonts w:hint="eastAsia"/>
-        </w:rPr>
-        <w:t>相关工作</w:t>
-      </w:r>
-    </w:p>
-    <w:p>
-      <w:pPr>
-        <w:pStyle w:val="Text"/>
-      </w:pPr>
-      <w:r>
-        <w:rPr>
-          <w:rFonts w:hint="eastAsia"/>
-        </w:rPr>
-        <w:t>我们的工作主要和击剑数据的分析以及体育数据可视化和可视分析相关，因此我们</w:t>
-      </w:r>
-      <w:r>
-        <w:rPr>
-          <w:rFonts w:hint="eastAsia"/>
-        </w:rPr>
-        <w:t>首先介绍这两个领域的</w:t>
-      </w:r>
-      <w:r>
-        <w:rPr>
-          <w:rFonts w:hint="eastAsia"/>
-        </w:rPr>
-        <w:t>相关工作。</w:t>
-      </w:r>
-    </w:p>
-    <w:p>
-      <w:pPr>
-        <w:pStyle w:val="Heading2"/>
-      </w:pPr>
-      <w:r>
-        <w:rPr>
-          <w:rFonts w:hint="eastAsia"/>
-        </w:rPr>
-        <w:t>针对击剑的研究和数据分析</w:t>
-      </w:r>
-    </w:p>
-    <w:p>
-      <w:pPr>
-        <w:pStyle w:val="Text"/>
-      </w:pPr>
-      <w:r>
-        <w:rPr>
-          <w:rFonts w:hint="eastAsia"/>
-        </w:rPr>
-        <w:t>现有的针对击剑的数据分析主要集中在生物力学范畴</w:t>
-      </w:r>
-      <w:r>
-        <w:rPr>
-          <w:rFonts w:hint="eastAsia"/>
-        </w:rPr>
-        <w:t>，通过对比赛数据的分析来</w:t>
-      </w:r>
-      <w:proofErr w:type="gramStart"/>
-      <w:r>
-        <w:rPr>
-          <w:rFonts w:hint="eastAsia"/>
-        </w:rPr>
-        <w:t>发优秀</w:t>
-      </w:r>
-      <w:proofErr w:type="gramEnd"/>
-      <w:r>
-        <w:rPr>
-          <w:rFonts w:hint="eastAsia"/>
-        </w:rPr>
-        <w:t>击剑运动员和初学者的差异，</w:t>
-      </w:r>
-      <w:r>
-        <w:rPr>
-          <w:rFonts w:hint="eastAsia"/>
-        </w:rPr>
-        <w:t>从而</w:t>
-      </w:r>
-      <w:r>
-        <w:rPr>
-          <w:rFonts w:hint="eastAsia"/>
-        </w:rPr>
-        <w:t>明确训练的关注点</w:t>
-      </w:r>
-      <w:r>
-        <w:rPr>
-          <w:rFonts w:hint="eastAsia"/>
-        </w:rPr>
-        <w:t>{</w:t>
-      </w:r>
-      <w:r>
-        <w:t xml:space="preserve"> chen2017biomechanics</w:t>
-      </w:r>
-      <w:r>
-        <w:rPr>
-          <w:rFonts w:hint="eastAsia"/>
-        </w:rPr>
-        <w:t>}</w:t>
-      </w:r>
-      <w:r>
-        <w:rPr>
-          <w:rFonts w:hint="eastAsia"/>
-        </w:rPr>
-        <w:t>，但这都完全从技术层面出发</w:t>
-      </w:r>
-      <w:r>
-        <w:rPr>
-          <w:rFonts w:hint="eastAsia"/>
-        </w:rPr>
-        <w:t>，并没有考虑战术能力的提高</w:t>
-      </w:r>
-      <w:r>
-        <w:rPr>
-          <w:rFonts w:hint="eastAsia"/>
-        </w:rPr>
-        <w:t>。</w:t>
-      </w:r>
-      <w:r>
-        <w:rPr>
-          <w:rFonts w:hint="eastAsia"/>
-        </w:rPr>
-        <w:t>之前也有研究</w:t>
-      </w:r>
-      <w:r>
-        <w:rPr>
-          <w:rFonts w:hint="eastAsia"/>
-        </w:rPr>
-        <w:t>使用统计方法对击剑比赛的数据进行时序分析</w:t>
-      </w:r>
-      <w:r>
-        <w:rPr>
-          <w:rFonts w:hint="eastAsia"/>
-        </w:rPr>
-        <w:t>{</w:t>
-      </w:r>
-      <w:r>
-        <w:t xml:space="preserve"> tarrago2016complementary</w:t>
-      </w:r>
-      <w:r>
-        <w:rPr>
-          <w:rFonts w:hint="eastAsia"/>
-        </w:rPr>
-        <w:t>}</w:t>
-      </w:r>
-      <w:r>
-        <w:rPr>
-          <w:rFonts w:hint="eastAsia"/>
-        </w:rPr>
-        <w:t>，这些研究</w:t>
-      </w:r>
-      <w:r>
-        <w:rPr>
-          <w:rFonts w:hint="eastAsia"/>
-        </w:rPr>
-        <w:t>使用</w:t>
-      </w:r>
-      <w:r>
-        <w:rPr>
-          <w:rFonts w:hint="eastAsia"/>
-        </w:rPr>
-        <w:t>已有的经验模型来收集数据，把比赛过程总结为已知的</w:t>
-      </w:r>
-      <w:r>
-        <w:rPr>
-          <w:rFonts w:hint="eastAsia"/>
-        </w:rPr>
-        <w:t>几种</w:t>
-      </w:r>
-      <w:r>
-        <w:rPr>
-          <w:rFonts w:hint="eastAsia"/>
-        </w:rPr>
-        <w:t>模式</w:t>
-      </w:r>
-      <w:r>
-        <w:rPr>
-          <w:rFonts w:hint="eastAsia"/>
-        </w:rPr>
-        <w:t>的组合</w:t>
-      </w:r>
-      <w:r>
-        <w:rPr>
-          <w:rFonts w:hint="eastAsia"/>
-        </w:rPr>
-        <w:t>{</w:t>
-      </w:r>
-      <w:r>
-        <w:t>tarrago2015analisis</w:t>
-      </w:r>
-      <w:r>
-        <w:rPr>
-          <w:rFonts w:hint="eastAsia"/>
-        </w:rPr>
-        <w:t>}</w:t>
-      </w:r>
-      <w:r>
-        <w:rPr>
-          <w:rFonts w:hint="eastAsia"/>
-        </w:rPr>
-        <w:t>。</w:t>
-      </w:r>
-      <w:r>
-        <w:rPr>
-          <w:rFonts w:hint="eastAsia"/>
-        </w:rPr>
-        <w:t>我们借鉴了这种</w:t>
-      </w:r>
-      <w:r>
-        <w:rPr>
-          <w:rFonts w:hint="eastAsia"/>
-        </w:rPr>
-        <w:t>对</w:t>
-      </w:r>
-      <w:r>
-        <w:rPr>
-          <w:rFonts w:hint="eastAsia"/>
-        </w:rPr>
-        <w:t>比赛</w:t>
-      </w:r>
-      <w:r>
-        <w:rPr>
-          <w:rFonts w:hint="eastAsia"/>
-        </w:rPr>
-        <w:t>的描述方式</w:t>
-      </w:r>
-      <w:r>
-        <w:rPr>
-          <w:rFonts w:hint="eastAsia"/>
-        </w:rPr>
-        <w:t>，但数据的记录层面我们选择</w:t>
-      </w:r>
-      <w:r>
-        <w:rPr>
-          <w:rFonts w:hint="eastAsia"/>
-        </w:rPr>
-        <w:t>记录最原始的数据</w:t>
-      </w:r>
-      <w:r>
-        <w:rPr>
-          <w:rFonts w:hint="eastAsia"/>
-        </w:rPr>
-        <w:t>，譬如脚步的移动和手的动作</w:t>
-      </w:r>
-      <w:r>
-        <w:rPr>
-          <w:rFonts w:hint="eastAsia"/>
-        </w:rPr>
-        <w:t>。这样做可以</w:t>
-      </w:r>
-      <w:r>
-        <w:rPr>
-          <w:rFonts w:hint="eastAsia"/>
-        </w:rPr>
-        <w:t>减少数据采集过程中引入领域知识造成的代价和信息损失</w:t>
-      </w:r>
-      <w:r>
-        <w:rPr>
-          <w:rFonts w:hint="eastAsia"/>
-        </w:rPr>
-        <w:t>。我们把数据抽象的工作放在</w:t>
-      </w:r>
-      <w:r>
-        <w:rPr>
-          <w:rFonts w:hint="eastAsia"/>
-        </w:rPr>
-        <w:t>后续的分析过程中，</w:t>
-      </w:r>
-      <w:r>
-        <w:rPr>
-          <w:rFonts w:hint="eastAsia"/>
-        </w:rPr>
-        <w:t>这样做</w:t>
-      </w:r>
-      <w:r>
-        <w:rPr>
-          <w:rFonts w:hint="eastAsia"/>
-        </w:rPr>
-        <w:t>会带来多种收益。首先，不同剑种的行为模式是有区别的，但在</w:t>
-      </w:r>
-      <w:proofErr w:type="gramStart"/>
-      <w:r>
-        <w:rPr>
-          <w:rFonts w:hint="eastAsia"/>
-        </w:rPr>
-        <w:t>最</w:t>
-      </w:r>
-      <w:proofErr w:type="gramEnd"/>
-      <w:r>
-        <w:rPr>
-          <w:rFonts w:hint="eastAsia"/>
-        </w:rPr>
-        <w:t>基础的层面上都是手脚的各种动作，我们可以用统一的格式来记录数据，而在处理的逻辑中对其进行区分。此外，如</w:t>
-      </w:r>
-      <w:r>
-        <w:rPr>
-          <w:rFonts w:hint="eastAsia"/>
-        </w:rPr>
-        <w:t>果将来这些</w:t>
-      </w:r>
-      <w:r>
-        <w:rPr>
-          <w:rFonts w:hint="eastAsia"/>
-        </w:rPr>
-        <w:t>经验模型一旦发生了</w:t>
-      </w:r>
-      <w:r>
-        <w:rPr>
-          <w:rFonts w:hint="eastAsia"/>
-        </w:rPr>
-        <w:t>变化，</w:t>
-      </w:r>
-      <w:r>
-        <w:rPr>
-          <w:rFonts w:hint="eastAsia"/>
-        </w:rPr>
-        <w:t>我们</w:t>
-      </w:r>
-      <w:r>
-        <w:rPr>
-          <w:rFonts w:hint="eastAsia"/>
-        </w:rPr>
-        <w:t>修改系统的逻辑</w:t>
-      </w:r>
-      <w:r>
-        <w:rPr>
-          <w:rFonts w:hint="eastAsia"/>
-        </w:rPr>
-        <w:t>即可</w:t>
-      </w:r>
-      <w:r>
-        <w:rPr>
-          <w:rFonts w:hint="eastAsia"/>
-        </w:rPr>
-        <w:t>，而不需要重新采集数据。</w:t>
-      </w:r>
-    </w:p>
-    <w:p>
-      <w:pPr>
-        <w:pStyle w:val="Heading2"/>
-      </w:pPr>
-      <w:r>
-        <w:rPr>
-          <w:rFonts w:hint="eastAsia"/>
-        </w:rPr>
-        <w:t>体育数据可视化和可视分析</w:t>
-      </w:r>
-    </w:p>
-    <w:p>
-      <w:pPr>
-        <w:pStyle w:val="Text"/>
-      </w:pPr>
-      <w:r>
-        <w:rPr>
-          <w:rFonts w:hint="eastAsia"/>
-        </w:rPr>
-        <w:t>体育数据的可视化和可视分析工作近二十年来得到了蓬勃的发展，但依旧存在很多机遇与挑战。</w:t>
-      </w:r>
-      <w:r>
-        <w:t>{</w:t>
-      </w:r>
-      <w:r>
-        <w:t>basole2016sports</w:t>
-      </w:r>
-      <w:r>
-        <w:t>}</w:t>
-      </w:r>
-      <w:r>
-        <w:rPr>
-          <w:rFonts w:hint="eastAsia"/>
-        </w:rPr>
-        <w:t>总结了体育数据可视化的两个主要困难</w:t>
-      </w:r>
-      <w:r>
-        <w:rPr>
-          <w:rFonts w:hint="eastAsia"/>
-        </w:rPr>
-        <w:t>。除了</w:t>
-      </w:r>
-      <w:r>
-        <w:rPr>
-          <w:rFonts w:hint="eastAsia"/>
-        </w:rPr>
-        <w:t>据的复杂性</w:t>
-      </w:r>
-      <w:r>
-        <w:rPr>
-          <w:rFonts w:hint="eastAsia"/>
-        </w:rPr>
-        <w:t>之外，体育数据可视化面临的主要困境是</w:t>
-      </w:r>
-      <w:r>
-        <w:rPr>
-          <w:rFonts w:hint="eastAsia"/>
-        </w:rPr>
-        <w:t>面向的用户范围广，且不同的用户需求差异较大。之前的工作往往针对某一类特定用户的需求。有的针对一般体育爱好者，有的针对专业的运动员和教练团队，有的针对相关的体育机构和运营商，有的针对心理和生理相关的研究人员。</w:t>
-      </w:r>
-    </w:p>
-    <w:p>
-      <w:pPr>
-        <w:pStyle w:val="Text"/>
-      </w:pPr>
-      <w:r>
-        <w:rPr>
-          <w:rFonts w:hint="eastAsia"/>
-        </w:rPr>
-        <w:t>从分析的数据范围上，</w:t>
-      </w:r>
-      <w:r>
-        <w:rPr>
-          <w:rFonts w:hint="eastAsia"/>
-        </w:rPr>
-        <w:t>体育数据的可视化工作</w:t>
-      </w:r>
-      <w:r>
-        <w:rPr>
-          <w:rFonts w:hint="eastAsia"/>
-        </w:rPr>
-        <w:t>也可以分类四类。</w:t>
-      </w:r>
-      <w:r>
-        <w:rPr>
-          <w:rFonts w:hint="eastAsia"/>
-        </w:rPr>
-        <w:t>第一类针对一次完整的锦标赛</w:t>
+        <w:t>锦标赛</w:t>
       </w:r>
       <w:proofErr w:type="gramStart"/>
       <w:r>
@@ -1337,7 +1838,6 @@
         <w:rPr>
           <w:rFonts w:hint="eastAsia"/>
         </w:rPr>
-        <w:lastRenderedPageBreak/>
         <w:t>在大多数体育比赛中，当前场上的信息都是明确的</w:t>
       </w:r>
       <w:r>
@@ -1631,7 +2131,14 @@
         <w:rPr>
           <w:rFonts w:hint="eastAsia"/>
         </w:rPr>
-        <w:t>避免干扰比赛的选手，不便于安装传感器设备。现有的针对击剑比赛的分析都是通过比赛的视频来实现</w:t>
+        <w:t>避免干扰比赛的选手，不便</w:t>
+      </w:r>
+      <w:r>
+        <w:rPr>
+          <w:rFonts w:hint="eastAsia"/>
+        </w:rPr>
+        <w:lastRenderedPageBreak/>
+        <w:t>于安装传感器设备。现有的针对击剑比赛的分析都是通过比赛的视频来实现</w:t>
       </w:r>
       <w:r>
         <w:rPr>
@@ -2553,7 +3060,6 @@
         <w:rPr>
           <w:rFonts w:hint="eastAsia"/>
         </w:rPr>
-        <w:lastRenderedPageBreak/>
         <w:t>在数据标记的过程中，连续的步法不容易有效分割</w:t>
       </w:r>
       <w:r>
@@ -2666,9 +3172,6 @@
           <w:ilvl w:val="0"/>
           <w:numId w:val="18"/>
         </w:numPr>
-        <w:rPr>
-          <w:rFonts w:hint="eastAsia"/>
-        </w:rPr>
       </w:pPr>
       <w:r>
         <w:rPr>
@@ -2903,6 +3406,7 @@
         <w:rPr>
           <w:noProof/>
         </w:rPr>
+        <w:lastRenderedPageBreak/>
         <w:drawing>
           <wp:inline distT="0" distB="0" distL="0" distR="0" wp14:anchorId="5753C2F7" wp14:editId="7CF95257">
             <wp:extent cx="5274310" cy="2279112"/>
@@ -3137,14 +3641,7 @@
         <w:rPr>
           <w:rFonts w:hint="eastAsia"/>
         </w:rPr>
-        <w:t>分别代</w:t>
-      </w:r>
-      <w:r>
-        <w:rPr>
-          <w:rFonts w:hint="eastAsia"/>
-        </w:rPr>
-        <w:lastRenderedPageBreak/>
-        <w:t>表双方的分数</w:t>
+        <w:t>分别代表双方的分数</w:t>
       </w:r>
       <w:r>
         <w:rPr>
@@ -3239,6 +3736,7 @@
         <w:rPr>
           <w:noProof/>
         </w:rPr>
+        <w:lastRenderedPageBreak/>
         <w:drawing>
           <wp:inline distT="0" distB="0" distL="0" distR="0" wp14:anchorId="04C26E38" wp14:editId="69A3F4D6">
             <wp:extent cx="5274310" cy="3303256"/>
@@ -3576,161 +4074,161 @@
         <w:rPr>
           <w:rFonts w:hint="eastAsia"/>
         </w:rPr>
-        <w:t>为了突出回合的得分情况，我们分别使用两个剑手的颜色红色和蓝色来对回合的边框和文字进行着色。不对填充进行着色是为了避免干扰内部细节的展示，如果使用半透明的话又</w:t>
+        <w:t>为了突出回合的得分情况，我们分别使用两个剑手的颜色红色和蓝色来对回合的边框和文字进行着色。不对填充进行着色是为了避免干扰内部细节的展示，如果使用半透明的话又会造成颜色的不统一。</w:t>
+      </w:r>
+    </w:p>
+    <w:p>
+      <w:pPr>
+        <w:pStyle w:val="Text"/>
+      </w:pPr>
+      <w:r>
+        <w:rPr>
+          <w:rFonts w:hint="eastAsia"/>
+        </w:rPr>
+        <w:t>行为视图展示的回合</w:t>
+      </w:r>
+      <w:r>
+        <w:rPr>
+          <w:rFonts w:hint="eastAsia"/>
+        </w:rPr>
+        <w:t>受到</w:t>
+      </w:r>
+      <w:r>
+        <w:rPr>
+          <w:rFonts w:hint="eastAsia"/>
+        </w:rPr>
+        <w:t>控制窗口中</w:t>
+      </w:r>
+      <w:r>
+        <w:rPr>
+          <w:rFonts w:hint="eastAsia"/>
+        </w:rPr>
+        <w:t>Filter</w:t>
+      </w:r>
+      <w:r>
+        <w:rPr>
+          <w:rFonts w:hint="eastAsia"/>
+        </w:rPr>
+        <w:t>的影响，主要的</w:t>
+      </w:r>
+      <w:r>
+        <w:rPr>
+          <w:rFonts w:hint="eastAsia"/>
+        </w:rPr>
+        <w:t>Filter</w:t>
+      </w:r>
+      <w:r>
+        <w:rPr>
+          <w:rFonts w:hint="eastAsia"/>
+        </w:rPr>
+        <w:t>包括按照得分情况以及回合时间。</w:t>
+      </w:r>
+      <w:r>
+        <w:rPr>
+          <w:rFonts w:hint="eastAsia"/>
+        </w:rPr>
+        <w:t>这些</w:t>
+      </w:r>
+      <w:r>
+        <w:rPr>
+          <w:rFonts w:hint="eastAsia"/>
+        </w:rPr>
+        <w:t>Filter</w:t>
+      </w:r>
+      <w:r>
+        <w:rPr>
+          <w:rFonts w:hint="eastAsia"/>
+        </w:rPr>
+        <w:t>为数据的分析提供了</w:t>
+      </w:r>
+      <w:r>
+        <w:rPr>
+          <w:rFonts w:hint="eastAsia"/>
+        </w:rPr>
+        <w:t>便利。</w:t>
+      </w:r>
+    </w:p>
+    <w:p>
+      <w:pPr>
+        <w:pStyle w:val="Heading2"/>
+      </w:pPr>
+      <w:r>
+        <w:rPr>
+          <w:rFonts w:hint="eastAsia"/>
+        </w:rPr>
+        <w:t>战术流图</w:t>
+      </w:r>
+    </w:p>
+    <w:p>
+      <w:pPr>
+        <w:pStyle w:val="Text"/>
+      </w:pPr>
+      <w:r>
+        <w:rPr>
+          <w:rFonts w:hint="eastAsia"/>
+        </w:rPr>
+        <w:t>仅仅进行时序和统计层面的展示，只能让用户更清晰的了解比赛，并不能带来更多的启发。为了</w:t>
+      </w:r>
+      <w:proofErr w:type="gramStart"/>
+      <w:r>
+        <w:rPr>
+          <w:rFonts w:hint="eastAsia"/>
+        </w:rPr>
+        <w:t>让分析</w:t>
+      </w:r>
+      <w:proofErr w:type="gramEnd"/>
+      <w:r>
+        <w:rPr>
+          <w:rFonts w:hint="eastAsia"/>
+        </w:rPr>
+        <w:t>人员能够对比赛中双方的战术运用情况有更深刻的认识，我们设计了战术流图来展示两个剑手的战术运用。</w:t>
+      </w:r>
+    </w:p>
+    <w:p>
+      <w:pPr>
+        <w:pStyle w:val="Heading3"/>
+      </w:pPr>
+      <w:r>
+        <w:rPr>
+          <w:rFonts w:hint="eastAsia"/>
+        </w:rPr>
+        <w:t>视图设计</w:t>
+      </w:r>
+    </w:p>
+    <w:p>
+      <w:pPr>
+        <w:pStyle w:val="Text"/>
+      </w:pPr>
+      <w:r>
+        <w:rPr>
+          <w:rFonts w:hint="eastAsia"/>
+        </w:rPr>
+        <w:t>为了对击剑</w:t>
+      </w:r>
+      <w:r>
+        <w:rPr>
+          <w:rFonts w:hint="eastAsia"/>
+        </w:rPr>
+        <w:t>比赛中的战术信息</w:t>
+      </w:r>
+      <w:r>
+        <w:rPr>
+          <w:rFonts w:hint="eastAsia"/>
+        </w:rPr>
+        <w:t>，我们首先把采集的时序转矩转化为战术图模型。我们咨询了专业击剑教练和运动员，设计了一系列转换规则。</w:t>
+      </w:r>
+      <w:r>
+        <w:rPr>
+          <w:rFonts w:hint="eastAsia"/>
+        </w:rPr>
+        <w:t>建模的过程需要引入一些领域知识，</w:t>
       </w:r>
       <w:r>
         <w:rPr>
           <w:rFonts w:hint="eastAsia"/>
         </w:rPr>
         <w:lastRenderedPageBreak/>
-        <w:t>会造成颜色的不统一。</w:t>
-      </w:r>
-    </w:p>
-    <w:p>
-      <w:pPr>
-        <w:pStyle w:val="Text"/>
-      </w:pPr>
-      <w:r>
-        <w:rPr>
-          <w:rFonts w:hint="eastAsia"/>
-        </w:rPr>
-        <w:t>行为视图展示的回合</w:t>
-      </w:r>
-      <w:r>
-        <w:rPr>
-          <w:rFonts w:hint="eastAsia"/>
-        </w:rPr>
-        <w:t>受到</w:t>
-      </w:r>
-      <w:r>
-        <w:rPr>
-          <w:rFonts w:hint="eastAsia"/>
-        </w:rPr>
-        <w:t>控制窗口中</w:t>
-      </w:r>
-      <w:r>
-        <w:rPr>
-          <w:rFonts w:hint="eastAsia"/>
-        </w:rPr>
-        <w:t>Filter</w:t>
-      </w:r>
-      <w:r>
-        <w:rPr>
-          <w:rFonts w:hint="eastAsia"/>
-        </w:rPr>
-        <w:t>的影响，主要的</w:t>
-      </w:r>
-      <w:r>
-        <w:rPr>
-          <w:rFonts w:hint="eastAsia"/>
-        </w:rPr>
-        <w:t>Filter</w:t>
-      </w:r>
-      <w:r>
-        <w:rPr>
-          <w:rFonts w:hint="eastAsia"/>
-        </w:rPr>
-        <w:t>包括按照得分情况以及回合时间。</w:t>
-      </w:r>
-      <w:r>
-        <w:rPr>
-          <w:rFonts w:hint="eastAsia"/>
-        </w:rPr>
-        <w:t>这些</w:t>
-      </w:r>
-      <w:r>
-        <w:rPr>
-          <w:rFonts w:hint="eastAsia"/>
-        </w:rPr>
-        <w:t>Filter</w:t>
-      </w:r>
-      <w:r>
-        <w:rPr>
-          <w:rFonts w:hint="eastAsia"/>
-        </w:rPr>
-        <w:t>为数据的分析提供了</w:t>
-      </w:r>
-      <w:r>
-        <w:rPr>
-          <w:rFonts w:hint="eastAsia"/>
-        </w:rPr>
-        <w:t>便利。</w:t>
-      </w:r>
-    </w:p>
-    <w:p>
-      <w:pPr>
-        <w:pStyle w:val="Heading2"/>
-      </w:pPr>
-      <w:r>
-        <w:rPr>
-          <w:rFonts w:hint="eastAsia"/>
-        </w:rPr>
-        <w:t>战术流图</w:t>
-      </w:r>
-    </w:p>
-    <w:p>
-      <w:pPr>
-        <w:pStyle w:val="Text"/>
-      </w:pPr>
-      <w:r>
-        <w:rPr>
-          <w:rFonts w:hint="eastAsia"/>
-        </w:rPr>
-        <w:t>仅仅进行时序和统计层面的展示，只能让用户更清晰的了解比赛，并不能带来更多的启发。为了</w:t>
-      </w:r>
-      <w:proofErr w:type="gramStart"/>
-      <w:r>
-        <w:rPr>
-          <w:rFonts w:hint="eastAsia"/>
-        </w:rPr>
-        <w:t>让分析</w:t>
-      </w:r>
-      <w:proofErr w:type="gramEnd"/>
-      <w:r>
-        <w:rPr>
-          <w:rFonts w:hint="eastAsia"/>
-        </w:rPr>
-        <w:t>人员能够对比赛中双方的战术运用情况有更深刻的认识，我们设计了战术流图来展示两个剑手的战术运用。</w:t>
-      </w:r>
-    </w:p>
-    <w:p>
-      <w:pPr>
-        <w:pStyle w:val="Heading3"/>
-      </w:pPr>
-      <w:r>
-        <w:rPr>
-          <w:rFonts w:hint="eastAsia"/>
-        </w:rPr>
-        <w:t>视图设计</w:t>
-      </w:r>
-    </w:p>
-    <w:p>
-      <w:pPr>
-        <w:pStyle w:val="Text"/>
-      </w:pPr>
-      <w:r>
-        <w:rPr>
-          <w:rFonts w:hint="eastAsia"/>
-        </w:rPr>
-        <w:t>为了对击剑</w:t>
-      </w:r>
-      <w:r>
-        <w:rPr>
-          <w:rFonts w:hint="eastAsia"/>
-        </w:rPr>
-        <w:t>比赛中的战术信息</w:t>
-      </w:r>
-      <w:r>
-        <w:rPr>
-          <w:rFonts w:hint="eastAsia"/>
-        </w:rPr>
-        <w:t>，我们首先把采集的时序转矩转化为战术图模型。我们咨询了专业击剑教练和运动员，设计了一系列转换规则。</w:t>
-      </w:r>
-      <w:r>
-        <w:rPr>
-          <w:rFonts w:hint="eastAsia"/>
-        </w:rPr>
-        <w:t>建模的过程需要引入一些领域知识，并非直接从数据的层面进行转换。</w:t>
+        <w:t>并非直接从数据的层面进行转换。</w:t>
       </w:r>
       <w:r>
         <w:rPr>
@@ -4183,7 +4681,6 @@
         <w:rPr>
           <w:noProof/>
         </w:rPr>
-        <w:lastRenderedPageBreak/>
         <w:drawing>
           <wp:inline distT="0" distB="0" distL="0" distR="0" wp14:anchorId="7798ED20" wp14:editId="3FADA10C">
             <wp:extent cx="5274310" cy="2752452"/>
@@ -4507,7 +5004,14 @@
         <w:rPr>
           <w:rFonts w:hint="eastAsia"/>
         </w:rPr>
-        <w:t>譬如</w:t>
+        <w:t>譬</w:t>
+      </w:r>
+      <w:r>
+        <w:rPr>
+          <w:rFonts w:hint="eastAsia"/>
+        </w:rPr>
+        <w:lastRenderedPageBreak/>
+        <w:t>如</w:t>
       </w:r>
       <w:r>
         <w:rPr>
@@ -4825,7 +5329,6 @@
         <w:rPr>
           <w:rFonts w:hint="eastAsia"/>
         </w:rPr>
-        <w:lastRenderedPageBreak/>
         <w:t>开始之后的行动情况：</w:t>
       </w:r>
       <w:r>
@@ -5238,6 +5741,7 @@
         <w:rPr>
           <w:noProof/>
         </w:rPr>
+        <w:lastRenderedPageBreak/>
         <w:drawing>
           <wp:inline distT="0" distB="0" distL="0" distR="0" wp14:anchorId="096E5FB0" wp14:editId="02577054">
             <wp:extent cx="5274310" cy="2179178"/>
@@ -5550,14 +6054,7 @@
         <w:rPr>
           <w:rFonts w:hint="eastAsia"/>
         </w:rPr>
-        <w:t>了一些控制组件，主要用来对展示的数据进行筛</w:t>
-      </w:r>
-      <w:r>
-        <w:rPr>
-          <w:rFonts w:hint="eastAsia"/>
-        </w:rPr>
-        <w:lastRenderedPageBreak/>
-        <w:t>选和改变显示的模式。</w:t>
+        <w:t>了一些控制组件，主要用来对展示的数据进行筛选和改变显示的模式。</w:t>
       </w:r>
     </w:p>
     <w:p>
@@ -5794,6 +6291,7 @@
         <w:rPr>
           <w:rFonts w:hint="eastAsia"/>
         </w:rPr>
+        <w:lastRenderedPageBreak/>
         <w:t>用户修改过滤器设置</w:t>
       </w:r>
       <w:r>
@@ -6052,7 +6550,6 @@
         <w:rPr>
           <w:noProof/>
         </w:rPr>
-        <w:lastRenderedPageBreak/>
         <w:drawing>
           <wp:inline distT="0" distB="0" distL="0" distR="0" wp14:anchorId="3A1F0397" wp14:editId="2F856612">
             <wp:extent cx="5274310" cy="2511242"/>
@@ -6528,6 +7025,7 @@
         <w:rPr>
           <w:rFonts w:hint="eastAsia"/>
         </w:rPr>
+        <w:lastRenderedPageBreak/>
         <w:t>除了之外，我们观察</w:t>
       </w:r>
       <w:r>
@@ -7111,7 +7609,6 @@
       </w:r>
       <w:proofErr w:type="spellStart"/>
       <w:r>
-        <w:lastRenderedPageBreak/>
         <w:t>Szatmari</w:t>
       </w:r>
       <w:proofErr w:type="spellEnd"/>
@@ -7423,6 +7920,7 @@
         <w:rPr>
           <w:rFonts w:hint="eastAsia"/>
         </w:rPr>
+        <w:lastRenderedPageBreak/>
         <w:t>比赛对比</w:t>
       </w:r>
     </w:p>
@@ -7433,7 +7931,6 @@
         <w:ind w:firstLine="0"/>
         <w:jc w:val="center"/>
       </w:pPr>
-      <w:bookmarkStart w:id="0" w:name="_GoBack"/>
       <w:r>
         <w:rPr>
           <w:noProof/>
@@ -7487,7 +7984,6 @@
           </wp:inline>
         </w:drawing>
       </w:r>
-      <w:bookmarkEnd w:id="0"/>
     </w:p>
     <w:p>
       <w:pPr>
@@ -7767,150 +8263,292 @@
         <w:rPr>
           <w:rFonts w:hint="eastAsia"/>
         </w:rPr>
+        <w:t>对比三场比赛，决赛中</w:t>
+      </w:r>
+      <w:proofErr w:type="spellStart"/>
+      <w:r>
+        <w:rPr>
+          <w:rFonts w:hint="eastAsia"/>
+        </w:rPr>
+        <w:t>Szatmari</w:t>
+      </w:r>
+      <w:proofErr w:type="spellEnd"/>
+      <w:r>
+        <w:rPr>
+          <w:rFonts w:hint="eastAsia"/>
+        </w:rPr>
+        <w:t>取胜主要靠对攻得分和后退直接得分，而半决赛中主要靠对攻得分。而在另一场半决赛中</w:t>
+      </w:r>
+      <w:r>
+        <w:rPr>
+          <w:rFonts w:hint="eastAsia"/>
+        </w:rPr>
+        <w:t>Gu</w:t>
+      </w:r>
+      <w:r>
+        <w:rPr>
+          <w:rFonts w:hint="eastAsia"/>
+        </w:rPr>
+        <w:t>战胜对手的主要得分方式是后退直接得分。从中可以发现、佩剑比赛中主要的制胜手段是对攻和拉开直接进攻，形成长距离进攻的情况比较少而且也很少体现出明显的优势</w:t>
+      </w:r>
+      <w:r>
+        <w:rPr>
+          <w:rFonts w:hint="eastAsia"/>
+        </w:rPr>
+        <w:t>。</w:t>
+      </w:r>
+      <w:r>
+        <w:rPr>
+          <w:rFonts w:hint="eastAsia"/>
+        </w:rPr>
+        <w:t>尤其在高水平比赛中，剑手基本功都旗鼓相当</w:t>
+      </w:r>
+      <w:r>
+        <w:rPr>
+          <w:rFonts w:hint="eastAsia"/>
+        </w:rPr>
+        <w:t>。</w:t>
+      </w:r>
+    </w:p>
+    <w:p>
+      <w:pPr>
+        <w:pStyle w:val="Text"/>
+      </w:pPr>
+      <w:r>
+        <w:rPr>
+          <w:rFonts w:hint="eastAsia"/>
+        </w:rPr>
+        <w:t>我们的系统可以方便的对比不同的比赛，这</w:t>
+      </w:r>
+      <w:proofErr w:type="gramStart"/>
+      <w:r>
+        <w:rPr>
+          <w:rFonts w:hint="eastAsia"/>
+        </w:rPr>
+        <w:t>是之前</w:t>
+      </w:r>
+      <w:proofErr w:type="gramEnd"/>
+      <w:r>
+        <w:rPr>
+          <w:rFonts w:hint="eastAsia"/>
+        </w:rPr>
+        <w:t>的工作所不具备的</w:t>
+      </w:r>
+      <w:r>
+        <w:t>{Wu2018iTTVis,polk2014tennivis</w:t>
+      </w:r>
+      <w:r>
+        <w:rPr>
+          <w:rFonts w:hint="eastAsia"/>
+        </w:rPr>
+        <w:t>}</w:t>
+      </w:r>
+      <w:r>
+        <w:rPr>
+          <w:rFonts w:hint="eastAsia"/>
+        </w:rPr>
+        <w:t>。</w:t>
+      </w:r>
+    </w:p>
+    <w:p>
+      <w:pPr>
+        <w:pStyle w:val="Heading1"/>
+      </w:pPr>
+      <w:r>
+        <w:rPr>
+          <w:rFonts w:hint="eastAsia"/>
+        </w:rPr>
+        <w:t>讨论</w:t>
+      </w:r>
+    </w:p>
+    <w:p>
+      <w:pPr>
+        <w:pStyle w:val="Text"/>
+      </w:pPr>
+      <w:r>
+        <w:rPr>
+          <w:rFonts w:hint="eastAsia"/>
+        </w:rPr>
+        <w:t>在整个系统的设计与开发过程中，我们参照</w:t>
+      </w:r>
+      <w:r>
+        <w:rPr>
+          <w:rFonts w:hint="eastAsia"/>
+        </w:rPr>
+        <w:t>{</w:t>
+      </w:r>
+      <w:r>
+        <w:t>sedlmair2012design</w:t>
+      </w:r>
+      <w:r>
+        <w:rPr>
+          <w:rFonts w:hint="eastAsia"/>
+        </w:rPr>
+        <w:t>}</w:t>
+      </w:r>
+      <w:r>
+        <w:rPr>
+          <w:rFonts w:hint="eastAsia"/>
+        </w:rPr>
+        <w:t>提出的开发过程模型。但中间</w:t>
+      </w:r>
+      <w:r>
+        <w:rPr>
+          <w:rFonts w:hint="eastAsia"/>
+        </w:rPr>
+        <w:t>依旧</w:t>
+      </w:r>
+      <w:r>
+        <w:rPr>
+          <w:rFonts w:hint="eastAsia"/>
+        </w:rPr>
+        <w:t>遇到了很多问题。最开始我们看到击剑比赛的数据是两个相关的时序数据，所以我们最初计划使用时序数据分析的方法，之前的</w:t>
+      </w:r>
+      <w:r>
+        <w:rPr>
+          <w:rFonts w:hint="eastAsia"/>
+        </w:rPr>
+        <w:t>其它</w:t>
+      </w:r>
+      <w:r>
+        <w:rPr>
+          <w:rFonts w:hint="eastAsia"/>
+        </w:rPr>
+        <w:t>对于击剑数据的分析文章也都是这样处理的。但随着对问题的不断深入了解，我们发现击剑的时序数据是有很明显的层次结构的。相同的时序行为在回合的不同阶段所</w:t>
+      </w:r>
+      <w:r>
+        <w:rPr>
+          <w:rFonts w:hint="eastAsia"/>
+        </w:rPr>
+        <w:t>反应的技战术信息差别很大</w:t>
+      </w:r>
+      <w:r>
+        <w:rPr>
+          <w:rFonts w:hint="eastAsia"/>
+        </w:rPr>
+        <w:t>。譬如，回合开始的时候两个选手都会选择向前，我们统计的所有比赛中，此时的向前全部都是一步或两步，开始阶段一步或两步与选手的技术特点和选用的战术有很强的关联，对后续的比赛也会有很大的影响。相比而言，进入长距离攻防</w:t>
+      </w:r>
+      <w:r>
+        <w:rPr>
+          <w:rFonts w:hint="eastAsia"/>
+        </w:rPr>
+        <w:t>之后</w:t>
+      </w:r>
+      <w:r>
+        <w:rPr>
+          <w:rFonts w:hint="eastAsia"/>
+        </w:rPr>
+        <w:t>，前进和后退的步数往往并不重要，而弓步的时机和深度会体现出更重要的影响。</w:t>
+      </w:r>
+    </w:p>
+    <w:p>
+      <w:pPr>
+        <w:pStyle w:val="Text"/>
+      </w:pPr>
+      <w:r>
+        <w:rPr>
+          <w:rFonts w:hint="eastAsia"/>
+        </w:rPr>
+        <w:t>因此我们把数据从两个层面进行分析。我们首先从一个比较高的抽象层面把一个回合的时序数据表示为一个战术组合行为的序列，这个序列体现了双方在这个回合的战术运用。然后在此序列的每个结点内，我们分析这一个战术行为中体现的双方的技术能力</w:t>
+      </w:r>
+      <w:r>
+        <w:rPr>
+          <w:rFonts w:hint="eastAsia"/>
+        </w:rPr>
+        <w:t>，譬如反应时机、进攻位置等。</w:t>
+      </w:r>
+      <w:r>
+        <w:rPr>
+          <w:rFonts w:hint="eastAsia"/>
+        </w:rPr>
+        <w:t>之前的很多研究往往直接对整个序列进行技术能力的分析，根据我们的研究，在这种多层的框架下进行分析能够找出数据中更加细致的模式和特征。</w:t>
+      </w:r>
+    </w:p>
+    <w:p>
+      <w:pPr>
+        <w:pStyle w:val="Text"/>
+      </w:pPr>
+      <w:r>
+        <w:rPr>
+          <w:rFonts w:hint="eastAsia"/>
+        </w:rPr>
+        <w:t>基于此分层结构，我们的数据展示和交互也设计为两个抽象层次来对应数据的两个抽象层次分别展示战术信息和技术信息。但我们的重点还是在于战术层面的展示，技术的特点之前的工作已经很多，我们只是希望能够在战术框架之下</w:t>
+      </w:r>
+      <w:proofErr w:type="gramStart"/>
+      <w:r>
+        <w:rPr>
+          <w:rFonts w:hint="eastAsia"/>
+        </w:rPr>
+        <w:t>给分析</w:t>
+      </w:r>
+      <w:proofErr w:type="gramEnd"/>
+      <w:r>
+        <w:rPr>
+          <w:rFonts w:hint="eastAsia"/>
+        </w:rPr>
+        <w:t>人员一个新的视角来理解选手</w:t>
+      </w:r>
+      <w:r>
+        <w:rPr>
+          <w:rFonts w:hint="eastAsia"/>
+        </w:rPr>
         <w:lastRenderedPageBreak/>
-        <w:t>对比三场比赛，决赛中</w:t>
+        <w:t>的技术特点。</w:t>
+      </w:r>
+    </w:p>
+    <w:p>
+      <w:pPr>
+        <w:pStyle w:val="Heading1"/>
+      </w:pPr>
+      <w:r>
+        <w:rPr>
+          <w:rFonts w:hint="eastAsia"/>
+        </w:rPr>
+        <w:t>结论</w:t>
+      </w:r>
+    </w:p>
+    <w:p>
+      <w:pPr>
+        <w:pStyle w:val="Text"/>
+      </w:pPr>
+      <w:r>
+        <w:rPr>
+          <w:rFonts w:hint="eastAsia"/>
+        </w:rPr>
+        <w:t>我们设计并实现了一个针对击剑数据进行可视分析的系统</w:t>
       </w:r>
       <w:proofErr w:type="spellStart"/>
       <w:r>
         <w:rPr>
           <w:rFonts w:hint="eastAsia"/>
         </w:rPr>
-        <w:t>Szatmari</w:t>
+        <w:t>FencingVIS</w:t>
       </w:r>
       <w:proofErr w:type="spellEnd"/>
       <w:r>
         <w:rPr>
           <w:rFonts w:hint="eastAsia"/>
         </w:rPr>
-        <w:t>取胜主要靠对攻得分和后退直接得分，而半决赛中主要靠对攻得分。而在另一场半决赛中</w:t>
-      </w:r>
-      <w:r>
-        <w:rPr>
-          <w:rFonts w:hint="eastAsia"/>
-        </w:rPr>
-        <w:t>Gu</w:t>
-      </w:r>
-      <w:r>
-        <w:rPr>
-          <w:rFonts w:hint="eastAsia"/>
-        </w:rPr>
-        <w:t>战胜对手的主要得分方式是后退直接得分。从中可以发现、佩剑比赛中主要的制胜手段是对攻和拉开直接进攻，形成长距离进攻的情况比较少而且也很少体现出明显的优势</w:t>
-      </w:r>
-      <w:r>
-        <w:rPr>
-          <w:rFonts w:hint="eastAsia"/>
-        </w:rPr>
         <w:t>。</w:t>
       </w:r>
       <w:r>
         <w:rPr>
           <w:rFonts w:hint="eastAsia"/>
         </w:rPr>
-        <w:t>尤其在高水平比赛中，剑手基本功都旗鼓相当</w:t>
-      </w:r>
-      <w:r>
-        <w:rPr>
-          <w:rFonts w:hint="eastAsia"/>
-        </w:rPr>
-        <w:t>。</w:t>
-      </w:r>
-    </w:p>
-    <w:p>
-      <w:pPr>
-        <w:pStyle w:val="Text"/>
-      </w:pPr>
-      <w:r>
-        <w:rPr>
-          <w:rFonts w:hint="eastAsia"/>
-        </w:rPr>
-        <w:t>我们的系统可以方便的对比不同的比赛，这</w:t>
+        <w:t>我们使用多个视图从不同的角度来展示击剑比赛的数据，并通过一系列的交互筛选和视图关联</w:t>
       </w:r>
       <w:proofErr w:type="gramStart"/>
       <w:r>
         <w:rPr>
           <w:rFonts w:hint="eastAsia"/>
         </w:rPr>
-        <w:t>是之前</w:t>
+        <w:t>为领域</w:t>
       </w:r>
       <w:proofErr w:type="gramEnd"/>
       <w:r>
         <w:rPr>
           <w:rFonts w:hint="eastAsia"/>
         </w:rPr>
-        <w:t>的工作所不具备的</w:t>
-      </w:r>
-      <w:r>
-        <w:rPr>
-          <w:rFonts w:hint="eastAsia"/>
-        </w:rPr>
-        <w:t>[</w:t>
-      </w:r>
-      <w:r>
-        <w:t>{Wu2018iTTVis,polk2014tennivis</w:t>
-      </w:r>
-      <w:r>
-        <w:t>]</w:t>
-      </w:r>
-      <w:r>
-        <w:rPr>
-          <w:rFonts w:hint="eastAsia"/>
-        </w:rPr>
-        <w:t>。</w:t>
-      </w:r>
-    </w:p>
-    <w:p>
-      <w:pPr>
-        <w:pStyle w:val="Heading1"/>
-      </w:pPr>
-      <w:r>
-        <w:rPr>
-          <w:rFonts w:hint="eastAsia"/>
-        </w:rPr>
-        <w:t>结论</w:t>
-      </w:r>
-    </w:p>
-    <w:p>
-      <w:pPr>
-        <w:pStyle w:val="Text"/>
-      </w:pPr>
-      <w:r>
-        <w:rPr>
-          <w:rFonts w:hint="eastAsia"/>
-        </w:rPr>
-        <w:t>我们设计并实现了一个针对击剑数据进行可视分析的系统</w:t>
-      </w:r>
-      <w:proofErr w:type="spellStart"/>
-      <w:r>
-        <w:rPr>
-          <w:rFonts w:hint="eastAsia"/>
-        </w:rPr>
-        <w:t>FencingVIS</w:t>
-      </w:r>
-      <w:proofErr w:type="spellEnd"/>
-      <w:r>
-        <w:rPr>
-          <w:rFonts w:hint="eastAsia"/>
-        </w:rPr>
-        <w:t>。</w:t>
-      </w:r>
-      <w:r>
-        <w:rPr>
-          <w:rFonts w:hint="eastAsia"/>
-        </w:rPr>
-        <w:t>我们使用多个视图从不同的角度来展示击剑比赛的数据，并通过一系列的交互筛选和视图关联</w:t>
-      </w:r>
-      <w:proofErr w:type="gramStart"/>
-      <w:r>
-        <w:rPr>
-          <w:rFonts w:hint="eastAsia"/>
-        </w:rPr>
-        <w:t>为领域</w:t>
-      </w:r>
-      <w:proofErr w:type="gramEnd"/>
-      <w:r>
-        <w:rPr>
-          <w:rFonts w:hint="eastAsia"/>
-        </w:rPr>
         <w:t>专家提探索性分析的帮助。通过两个案例分析，我们印证了本系统能够帮助领域专家发现之前不容易发现的规律。专家也给我们了许多积极的反馈。</w:t>
       </w:r>
     </w:p>
@@ -7924,6 +8562,27 @@
         </w:rPr>
         <w:t>本系统主要针对佩剑个人赛。重剑和花剑的规则略有不同，我们下一步准备针对另外两种剑种对系统进行改进。同时，也希望将团体赛的分析添加进来。团体赛涉及的运动员更多，之间的次序为数据增加了新的复杂度，这也是我们今后需要努力解决的问题。</w:t>
       </w:r>
+    </w:p>
+    <w:p>
+      <w:pPr>
+        <w:pStyle w:val="Text"/>
+      </w:pPr>
+    </w:p>
+    <w:p>
+      <w:pPr>
+        <w:pStyle w:val="Text"/>
+      </w:pPr>
+      <w:r>
+        <w:rPr>
+          <w:rFonts w:hint="eastAsia"/>
+        </w:rPr>
+        <w:t>致谢</w:t>
+      </w:r>
+    </w:p>
+    <w:p>
+      <w:pPr>
+        <w:pStyle w:val="Text"/>
+      </w:pPr>
     </w:p>
     <w:sectPr>
       <w:pgSz w:w="11906" w:h="16838"/>
@@ -9669,6 +10328,119 @@
     </w:lvl>
   </w:abstractNum>
   <w:abstractNum w:abstractNumId="16" w15:restartNumberingAfterBreak="0">
+    <w:nsid w:val="63935264"/>
+    <w:multiLevelType w:val="hybridMultilevel"/>
+    <w:tmpl w:val="25F8003C"/>
+    <w:lvl w:ilvl="0" w:tplc="04090001">
+      <w:start w:val="1"/>
+      <w:numFmt w:val="bullet"/>
+      <w:lvlText w:val=""/>
+      <w:lvlJc w:val="left"/>
+      <w:pPr>
+        <w:ind w:left="840" w:hanging="420"/>
+      </w:pPr>
+      <w:rPr>
+        <w:rFonts w:ascii="Wingdings" w:hAnsi="Wingdings" w:hint="default"/>
+      </w:rPr>
+    </w:lvl>
+    <w:lvl w:ilvl="1" w:tplc="04090003" w:tentative="1">
+      <w:start w:val="1"/>
+      <w:numFmt w:val="bullet"/>
+      <w:lvlText w:val=""/>
+      <w:lvlJc w:val="left"/>
+      <w:pPr>
+        <w:ind w:left="1260" w:hanging="420"/>
+      </w:pPr>
+      <w:rPr>
+        <w:rFonts w:ascii="Wingdings" w:hAnsi="Wingdings" w:hint="default"/>
+      </w:rPr>
+    </w:lvl>
+    <w:lvl w:ilvl="2" w:tplc="04090005" w:tentative="1">
+      <w:start w:val="1"/>
+      <w:numFmt w:val="bullet"/>
+      <w:lvlText w:val=""/>
+      <w:lvlJc w:val="left"/>
+      <w:pPr>
+        <w:ind w:left="1680" w:hanging="420"/>
+      </w:pPr>
+      <w:rPr>
+        <w:rFonts w:ascii="Wingdings" w:hAnsi="Wingdings" w:hint="default"/>
+      </w:rPr>
+    </w:lvl>
+    <w:lvl w:ilvl="3" w:tplc="04090001" w:tentative="1">
+      <w:start w:val="1"/>
+      <w:numFmt w:val="bullet"/>
+      <w:lvlText w:val=""/>
+      <w:lvlJc w:val="left"/>
+      <w:pPr>
+        <w:ind w:left="2100" w:hanging="420"/>
+      </w:pPr>
+      <w:rPr>
+        <w:rFonts w:ascii="Wingdings" w:hAnsi="Wingdings" w:hint="default"/>
+      </w:rPr>
+    </w:lvl>
+    <w:lvl w:ilvl="4" w:tplc="04090003" w:tentative="1">
+      <w:start w:val="1"/>
+      <w:numFmt w:val="bullet"/>
+      <w:lvlText w:val=""/>
+      <w:lvlJc w:val="left"/>
+      <w:pPr>
+        <w:ind w:left="2520" w:hanging="420"/>
+      </w:pPr>
+      <w:rPr>
+        <w:rFonts w:ascii="Wingdings" w:hAnsi="Wingdings" w:hint="default"/>
+      </w:rPr>
+    </w:lvl>
+    <w:lvl w:ilvl="5" w:tplc="04090005" w:tentative="1">
+      <w:start w:val="1"/>
+      <w:numFmt w:val="bullet"/>
+      <w:lvlText w:val=""/>
+      <w:lvlJc w:val="left"/>
+      <w:pPr>
+        <w:ind w:left="2940" w:hanging="420"/>
+      </w:pPr>
+      <w:rPr>
+        <w:rFonts w:ascii="Wingdings" w:hAnsi="Wingdings" w:hint="default"/>
+      </w:rPr>
+    </w:lvl>
+    <w:lvl w:ilvl="6" w:tplc="04090001" w:tentative="1">
+      <w:start w:val="1"/>
+      <w:numFmt w:val="bullet"/>
+      <w:lvlText w:val=""/>
+      <w:lvlJc w:val="left"/>
+      <w:pPr>
+        <w:ind w:left="3360" w:hanging="420"/>
+      </w:pPr>
+      <w:rPr>
+        <w:rFonts w:ascii="Wingdings" w:hAnsi="Wingdings" w:hint="default"/>
+      </w:rPr>
+    </w:lvl>
+    <w:lvl w:ilvl="7" w:tplc="04090003" w:tentative="1">
+      <w:start w:val="1"/>
+      <w:numFmt w:val="bullet"/>
+      <w:lvlText w:val=""/>
+      <w:lvlJc w:val="left"/>
+      <w:pPr>
+        <w:ind w:left="3780" w:hanging="420"/>
+      </w:pPr>
+      <w:rPr>
+        <w:rFonts w:ascii="Wingdings" w:hAnsi="Wingdings" w:hint="default"/>
+      </w:rPr>
+    </w:lvl>
+    <w:lvl w:ilvl="8" w:tplc="04090005" w:tentative="1">
+      <w:start w:val="1"/>
+      <w:numFmt w:val="bullet"/>
+      <w:lvlText w:val=""/>
+      <w:lvlJc w:val="left"/>
+      <w:pPr>
+        <w:ind w:left="4200" w:hanging="420"/>
+      </w:pPr>
+      <w:rPr>
+        <w:rFonts w:ascii="Wingdings" w:hAnsi="Wingdings" w:hint="default"/>
+      </w:rPr>
+    </w:lvl>
+  </w:abstractNum>
+  <w:abstractNum w:abstractNumId="17" w15:restartNumberingAfterBreak="0">
     <w:nsid w:val="66435F43"/>
     <w:multiLevelType w:val="hybridMultilevel"/>
     <w:tmpl w:val="D58AB63A"/>
@@ -9781,7 +10553,7 @@
       </w:rPr>
     </w:lvl>
   </w:abstractNum>
-  <w:abstractNum w:abstractNumId="17" w15:restartNumberingAfterBreak="0">
+  <w:abstractNum w:abstractNumId="18" w15:restartNumberingAfterBreak="0">
     <w:nsid w:val="67474ADD"/>
     <w:multiLevelType w:val="hybridMultilevel"/>
     <w:tmpl w:val="99F2554C"/>
@@ -9928,13 +10700,13 @@
     <w:abstractNumId w:val="14"/>
   </w:num>
   <w:num w:numId="12">
-    <w:abstractNumId w:val="16"/>
+    <w:abstractNumId w:val="17"/>
   </w:num>
   <w:num w:numId="13">
     <w:abstractNumId w:val="6"/>
   </w:num>
   <w:num w:numId="14">
-    <w:abstractNumId w:val="17"/>
+    <w:abstractNumId w:val="18"/>
   </w:num>
   <w:num w:numId="15">
     <w:abstractNumId w:val="3"/>
@@ -9947,6 +10719,9 @@
   </w:num>
   <w:num w:numId="18">
     <w:abstractNumId w:val="12"/>
+  </w:num>
+  <w:num w:numId="19">
+    <w:abstractNumId w:val="16"/>
   </w:num>
   <w:numIdMacAtCleanup w:val="10"/>
 </w:numbering>
@@ -11320,7 +12095,7 @@
 </file>
 
 <file path=customXml/itemProps1.xml><?xml version="1.0" encoding="utf-8"?>
-<ds:datastoreItem xmlns:ds="http://schemas.openxmlformats.org/officeDocument/2006/customXml" ds:itemID="{623D60DF-36C1-43EC-9641-62E6D043A0A3}">
+<ds:datastoreItem xmlns:ds="http://schemas.openxmlformats.org/officeDocument/2006/customXml" ds:itemID="{6411563E-6DD2-4356-B509-CB8B841B9C58}">
   <ds:schemaRefs>
     <ds:schemaRef ds:uri="http://schemas.openxmlformats.org/officeDocument/2006/bibliography"/>
   </ds:schemaRefs>

</xml_diff>